<commit_message>
correccion rango dinamico adc informa balanza
</commit_message>
<xml_diff>
--- a/Tp_Balanza/Informe Balanza.docx
+++ b/Tp_Balanza/Informe Balanza.docx
@@ -10,6 +10,8 @@
           <w:szCs w:val="56"/>
         </w:rPr>
       </w:pPr>
+      <w:bookmarkStart w:id="0" w:name="_GoBack"/>
+      <w:bookmarkEnd w:id="0"/>
       <w:r>
         <w:rPr>
           <w:noProof/>
@@ -151,107 +153,77 @@
           <w:sz w:val="36"/>
           <w:szCs w:val="36"/>
         </w:rPr>
-        <w:t xml:space="preserve">Profesor Titular: Dr. Ing. Pablo </w:t>
-      </w:r>
-      <w:proofErr w:type="spellStart"/>
-      <w:r>
+        <w:t>Profesor Titular: Dr. Ing. Pablo Ferreyra</w:t>
+      </w:r>
+    </w:p>
+    <w:p>
+      <w:pPr>
+        <w:jc w:val="center"/>
         <w:rPr>
           <w:i/>
           <w:sz w:val="36"/>
           <w:szCs w:val="36"/>
         </w:rPr>
-        <w:t>Ferreyra</w:t>
-      </w:r>
-      <w:proofErr w:type="spellEnd"/>
-    </w:p>
-    <w:p>
-      <w:pPr>
-        <w:jc w:val="center"/>
+      </w:pPr>
+      <w:r>
         <w:rPr>
           <w:i/>
           <w:sz w:val="36"/>
           <w:szCs w:val="36"/>
         </w:rPr>
-      </w:pPr>
+        <w:t>Profesor Adjunto: Ing. Cé</w:t>
+      </w:r>
       <w:r>
         <w:rPr>
           <w:i/>
           <w:sz w:val="36"/>
           <w:szCs w:val="36"/>
         </w:rPr>
-        <w:t>Profesor Adjunto: Ing. Cé</w:t>
-      </w:r>
-      <w:r>
+        <w:t>sar Reale</w:t>
+      </w:r>
+    </w:p>
+    <w:p>
+      <w:pPr>
+        <w:jc w:val="center"/>
         <w:rPr>
           <w:i/>
           <w:sz w:val="36"/>
           <w:szCs w:val="36"/>
         </w:rPr>
-        <w:t xml:space="preserve">sar </w:t>
-      </w:r>
-      <w:proofErr w:type="spellStart"/>
+      </w:pPr>
       <w:r>
         <w:rPr>
           <w:i/>
           <w:sz w:val="36"/>
           <w:szCs w:val="36"/>
         </w:rPr>
-        <w:t>Reale</w:t>
-      </w:r>
-      <w:proofErr w:type="spellEnd"/>
-    </w:p>
-    <w:p>
-      <w:pPr>
-        <w:jc w:val="center"/>
+        <w:t>Alumno</w:t>
+      </w:r>
+      <w:r>
         <w:rPr>
           <w:i/>
           <w:sz w:val="36"/>
           <w:szCs w:val="36"/>
         </w:rPr>
-      </w:pPr>
-      <w:r>
+        <w:t>s:</w:t>
+      </w:r>
+    </w:p>
+    <w:p>
+      <w:pPr>
+        <w:jc w:val="center"/>
         <w:rPr>
           <w:i/>
           <w:sz w:val="36"/>
           <w:szCs w:val="36"/>
         </w:rPr>
-        <w:t>Alumno</w:t>
-      </w:r>
+      </w:pPr>
       <w:r>
         <w:rPr>
           <w:i/>
           <w:sz w:val="36"/>
           <w:szCs w:val="36"/>
         </w:rPr>
-        <w:t>s:</w:t>
-      </w:r>
-    </w:p>
-    <w:p>
-      <w:pPr>
-        <w:jc w:val="center"/>
-        <w:rPr>
-          <w:i/>
-          <w:sz w:val="36"/>
-          <w:szCs w:val="36"/>
-        </w:rPr>
-      </w:pPr>
-      <w:proofErr w:type="spellStart"/>
-      <w:r>
-        <w:rPr>
-          <w:i/>
-          <w:sz w:val="36"/>
-          <w:szCs w:val="36"/>
-        </w:rPr>
-        <w:t>Verstraete</w:t>
-      </w:r>
-      <w:proofErr w:type="spellEnd"/>
-      <w:r>
-        <w:rPr>
-          <w:i/>
-          <w:sz w:val="36"/>
-          <w:szCs w:val="36"/>
-        </w:rPr>
-        <w:t>, Enzo</w:t>
+        <w:t>Verstraete, Enzo</w:t>
       </w:r>
     </w:p>
     <w:p>
@@ -997,12 +969,12 @@
         <w:pStyle w:val="Ttulo1"/>
         <w:jc w:val="both"/>
       </w:pPr>
-      <w:bookmarkStart w:id="0" w:name="_Toc179738769"/>
+      <w:bookmarkStart w:id="1" w:name="_Toc179738769"/>
       <w:r>
         <w:lastRenderedPageBreak/>
         <w:t>Problema propuesto</w:t>
       </w:r>
-      <w:bookmarkEnd w:id="0"/>
+      <w:bookmarkEnd w:id="1"/>
       <w:r>
         <w:t xml:space="preserve"> </w:t>
       </w:r>
@@ -1020,11 +992,11 @@
         <w:pStyle w:val="Ttulo2"/>
         <w:jc w:val="both"/>
       </w:pPr>
-      <w:bookmarkStart w:id="1" w:name="_Toc179738770"/>
+      <w:bookmarkStart w:id="2" w:name="_Toc179738770"/>
       <w:r>
         <w:t>Análisis de mercado</w:t>
       </w:r>
-      <w:bookmarkEnd w:id="1"/>
+      <w:bookmarkEnd w:id="2"/>
     </w:p>
     <w:p>
       <w:pPr>
@@ -1041,31 +1013,18 @@
       <w:r>
         <w:t xml:space="preserve"> </w:t>
       </w:r>
-      <w:bookmarkStart w:id="2" w:name="_Toc179738771"/>
+      <w:bookmarkStart w:id="3" w:name="_Toc179738771"/>
       <w:r>
         <w:t>Comparación Específica de Modelos</w:t>
       </w:r>
-      <w:bookmarkEnd w:id="2"/>
+      <w:bookmarkEnd w:id="3"/>
     </w:p>
     <w:p>
       <w:pPr>
         <w:pStyle w:val="Ttulo4"/>
       </w:pPr>
-      <w:proofErr w:type="spellStart"/>
-      <w:r>
-        <w:t>Systel</w:t>
-      </w:r>
-      <w:proofErr w:type="spellEnd"/>
-      <w:r>
-        <w:t xml:space="preserve"> </w:t>
-      </w:r>
-      <w:proofErr w:type="spellStart"/>
-      <w:r>
-        <w:t>Clipse</w:t>
-      </w:r>
-      <w:proofErr w:type="spellEnd"/>
-      <w:r>
-        <w:t>:</w:t>
+      <w:r>
+        <w:t>Systel Clipse:</w:t>
       </w:r>
     </w:p>
     <w:p>
@@ -1187,13 +1146,8 @@
       <w:pPr>
         <w:pStyle w:val="Ttulo4"/>
       </w:pPr>
-      <w:proofErr w:type="spellStart"/>
-      <w:r>
-        <w:t>Teraoka</w:t>
-      </w:r>
-      <w:proofErr w:type="spellEnd"/>
-      <w:r>
-        <w:t xml:space="preserve"> DS-781:</w:t>
+      <w:r>
+        <w:t>Teraoka DS-781:</w:t>
       </w:r>
     </w:p>
     <w:p>
@@ -1449,21 +1403,8 @@
       <w:pPr>
         <w:pStyle w:val="Ttulo4"/>
       </w:pPr>
-      <w:proofErr w:type="spellStart"/>
-      <w:r>
-        <w:t>Avery</w:t>
-      </w:r>
-      <w:proofErr w:type="spellEnd"/>
-      <w:r>
-        <w:t xml:space="preserve"> </w:t>
-      </w:r>
-      <w:proofErr w:type="spellStart"/>
-      <w:r>
-        <w:t>Berkel</w:t>
-      </w:r>
-      <w:proofErr w:type="spellEnd"/>
-      <w:r>
-        <w:t xml:space="preserve"> Xs100:</w:t>
+      <w:r>
+        <w:t>Avery Berkel Xs100:</w:t>
       </w:r>
     </w:p>
     <w:p>
@@ -1586,47 +1527,18 @@
         <w:jc w:val="both"/>
       </w:pPr>
       <w:r>
-        <w:t xml:space="preserve">La balanza </w:t>
-      </w:r>
-      <w:proofErr w:type="spellStart"/>
-      <w:r>
-        <w:t>Systel</w:t>
-      </w:r>
-      <w:proofErr w:type="spellEnd"/>
-      <w:r>
-        <w:t xml:space="preserve"> </w:t>
-      </w:r>
-      <w:proofErr w:type="spellStart"/>
-      <w:r>
-        <w:t>Clipse</w:t>
-      </w:r>
-      <w:proofErr w:type="spellEnd"/>
-      <w:r>
-        <w:t xml:space="preserve"> ofrece una excelente relación calidad-precio, con características avanzadas y un precio competitivo. Es una opción atractiva para pequeños y medianos comercios que buscan una balanza confiable y funcional.</w:t>
+        <w:t>La balanza Systel Clipse ofrece una excelente relación calidad-precio, con características avanzadas y un precio competitivo. Es una opción atractiva para pequeños y medianos comercios que buscan una balanza confiable y funcional.</w:t>
       </w:r>
     </w:p>
     <w:p>
       <w:pPr>
         <w:pStyle w:val="Ttulo3"/>
       </w:pPr>
-      <w:bookmarkStart w:id="3" w:name="_Toc179738772"/>
-      <w:r>
-        <w:t xml:space="preserve">Análisis Económico de la Balanza </w:t>
-      </w:r>
-      <w:proofErr w:type="spellStart"/>
-      <w:r>
-        <w:t>Systel</w:t>
-      </w:r>
-      <w:proofErr w:type="spellEnd"/>
-      <w:r>
-        <w:t xml:space="preserve"> </w:t>
-      </w:r>
-      <w:proofErr w:type="spellStart"/>
-      <w:r>
-        <w:t>Clipse</w:t>
-      </w:r>
-      <w:bookmarkEnd w:id="3"/>
-      <w:proofErr w:type="spellEnd"/>
+      <w:bookmarkStart w:id="4" w:name="_Toc179738772"/>
+      <w:r>
+        <w:t>Análisis Económico de la Balanza Systel Clipse</w:t>
+      </w:r>
+      <w:bookmarkEnd w:id="4"/>
     </w:p>
     <w:p>
       <w:pPr>
@@ -1909,11 +1821,11 @@
       <w:pPr>
         <w:pStyle w:val="Ttulo3"/>
       </w:pPr>
-      <w:bookmarkStart w:id="4" w:name="_Toc179738773"/>
+      <w:bookmarkStart w:id="5" w:name="_Toc179738773"/>
       <w:r>
         <w:t>Resumen de Costos Ajustado:</w:t>
       </w:r>
-      <w:bookmarkEnd w:id="4"/>
+      <w:bookmarkEnd w:id="5"/>
     </w:p>
     <w:p>
       <w:pPr>
@@ -1966,13 +1878,8 @@
         </w:numPr>
         <w:jc w:val="both"/>
       </w:pPr>
-      <w:proofErr w:type="spellStart"/>
-      <w:r>
-        <w:t>Imp</w:t>
-      </w:r>
-      <w:proofErr w:type="spellEnd"/>
-      <w:r>
-        <w:t xml:space="preserve"> y tasas municipales: ARS $20880</w:t>
+      <w:r>
+        <w:t>Imp y tasas municipales: ARS $20880</w:t>
       </w:r>
     </w:p>
     <w:p>
@@ -2053,11 +1960,11 @@
       <w:pPr>
         <w:pStyle w:val="Ttulo2"/>
       </w:pPr>
-      <w:bookmarkStart w:id="5" w:name="_Toc179738774"/>
+      <w:bookmarkStart w:id="6" w:name="_Toc179738774"/>
       <w:r>
         <w:t>Análisis diseño del circuito</w:t>
       </w:r>
-      <w:bookmarkEnd w:id="5"/>
+      <w:bookmarkEnd w:id="6"/>
     </w:p>
     <w:p>
       <w:pPr>
@@ -4674,7 +4581,41 @@
         <w:rPr>
           <w:rFonts w:eastAsiaTheme="minorEastAsia"/>
         </w:rPr>
-        <w:t>La tensión de referencia del ADC es de 3.3V esto quiere decir que la resolución de cada paso es de:</w:t>
+        <w:t xml:space="preserve">Teniendo en cuenta que la salida del sensor es de </w:t>
+      </w:r>
+      <m:oMath>
+        <m:r>
+          <w:rPr>
+            <w:rFonts w:ascii="Cambria Math" w:eastAsiaTheme="minorEastAsia" w:hAnsi="Cambria Math"/>
+          </w:rPr>
+          <m:t>±20[mV]</m:t>
+        </m:r>
+      </m:oMath>
+      <w:r>
+        <w:rPr>
+          <w:rFonts w:eastAsiaTheme="minorEastAsia"/>
+        </w:rPr>
+        <w:t xml:space="preserve"> y que la ganancia del amplificador es de 100 veces, el rango dinámico de la señal es de </w:t>
+      </w:r>
+      <m:oMath>
+        <m:r>
+          <w:rPr>
+            <w:rFonts w:ascii="Cambria Math" w:eastAsiaTheme="minorEastAsia" w:hAnsi="Cambria Math"/>
+          </w:rPr>
+          <m:t>2[V]</m:t>
+        </m:r>
+      </m:oMath>
+      <w:r>
+        <w:rPr>
+          <w:rFonts w:eastAsiaTheme="minorEastAsia"/>
+        </w:rPr>
+        <w:t>, esta tensión se utiliza como tensión de referencia del ADC. E</w:t>
+      </w:r>
+      <w:r>
+        <w:rPr>
+          <w:rFonts w:eastAsiaTheme="minorEastAsia"/>
+        </w:rPr>
+        <w:t>sto quiere decir que la resolución de cada paso es de:</w:t>
       </w:r>
     </w:p>
     <w:p>
@@ -4706,7 +4647,7 @@
                 <w:rPr>
                   <w:rFonts w:ascii="Cambria Math" w:eastAsiaTheme="minorEastAsia" w:hAnsi="Cambria Math"/>
                 </w:rPr>
-                <m:t>3.3[V]</m:t>
+                <m:t>2[V]</m:t>
               </m:r>
             </m:num>
             <m:den>
@@ -4742,7 +4683,7 @@
             <w:rPr>
               <w:rFonts w:ascii="Cambria Math" w:eastAsiaTheme="minorEastAsia" w:hAnsi="Cambria Math"/>
             </w:rPr>
-            <m:t>=0.8[mV]</m:t>
+            <m:t>=0.48[mV]</m:t>
           </m:r>
         </m:oMath>
       </m:oMathPara>
@@ -4807,13 +4748,7 @@
             <w:rPr>
               <w:rFonts w:ascii="Cambria Math" w:eastAsiaTheme="minorEastAsia" w:hAnsi="Cambria Math"/>
             </w:rPr>
-            <m:t>Ios</m:t>
-          </m:r>
-          <m:r>
-            <w:rPr>
-              <w:rFonts w:ascii="Cambria Math" w:eastAsiaTheme="minorEastAsia" w:hAnsi="Cambria Math"/>
-            </w:rPr>
-            <m:t>=±10[pA]</m:t>
+            <m:t>Ios=±10[pA]</m:t>
           </m:r>
         </m:oMath>
       </m:oMathPara>
@@ -4921,13 +4856,7 @@
                 <w:rPr>
                   <w:rFonts w:ascii="Cambria Math" w:eastAsiaTheme="minorEastAsia" w:hAnsi="Cambria Math"/>
                 </w:rPr>
-                <m:t>Ios</m:t>
-              </m:r>
-              <m:r>
-                <w:rPr>
-                  <w:rFonts w:ascii="Cambria Math" w:eastAsiaTheme="minorEastAsia" w:hAnsi="Cambria Math"/>
-                </w:rPr>
-                <m:t>2</m:t>
+                <m:t>Ios2</m:t>
               </m:r>
             </m:e>
           </m:d>
@@ -4935,19 +4864,7 @@
             <w:rPr>
               <w:rFonts w:ascii="Cambria Math" w:eastAsiaTheme="minorEastAsia" w:hAnsi="Cambria Math"/>
             </w:rPr>
-            <m:t>=</m:t>
-          </m:r>
-          <m:r>
-            <w:rPr>
-              <w:rFonts w:ascii="Cambria Math" w:eastAsiaTheme="minorEastAsia" w:hAnsi="Cambria Math"/>
-            </w:rPr>
-            <m:t>1.8</m:t>
-          </m:r>
-          <m:r>
-            <w:rPr>
-              <w:rFonts w:ascii="Cambria Math" w:eastAsiaTheme="minorEastAsia" w:hAnsi="Cambria Math"/>
-            </w:rPr>
-            <m:t>x</m:t>
+            <m:t>=1.8x</m:t>
           </m:r>
           <m:sSup>
             <m:sSupPr>
@@ -4971,13 +4888,7 @@
                 <w:rPr>
                   <w:rFonts w:ascii="Cambria Math" w:eastAsiaTheme="minorEastAsia" w:hAnsi="Cambria Math"/>
                 </w:rPr>
-                <m:t>-</m:t>
-              </m:r>
-              <m:r>
-                <w:rPr>
-                  <w:rFonts w:ascii="Cambria Math" w:eastAsiaTheme="minorEastAsia" w:hAnsi="Cambria Math"/>
-                </w:rPr>
-                <m:t>8</m:t>
+                <m:t>-8</m:t>
               </m:r>
             </m:sup>
           </m:sSup>
@@ -4985,19 +4896,7 @@
             <w:rPr>
               <w:rFonts w:ascii="Cambria Math" w:eastAsiaTheme="minorEastAsia" w:hAnsi="Cambria Math"/>
             </w:rPr>
-            <m:t>[</m:t>
-          </m:r>
-          <m:r>
-            <w:rPr>
-              <w:rFonts w:ascii="Cambria Math" w:eastAsiaTheme="minorEastAsia" w:hAnsi="Cambria Math"/>
-            </w:rPr>
-            <m:t>V</m:t>
-          </m:r>
-          <m:r>
-            <w:rPr>
-              <w:rFonts w:ascii="Cambria Math" w:eastAsiaTheme="minorEastAsia" w:hAnsi="Cambria Math"/>
-            </w:rPr>
-            <m:t>]</m:t>
+            <m:t>[V]</m:t>
           </m:r>
         </m:oMath>
       </m:oMathPara>
@@ -5057,19 +4956,7 @@
             <w:rPr>
               <w:rFonts w:ascii="Cambria Math" w:eastAsiaTheme="minorEastAsia" w:hAnsi="Cambria Math"/>
             </w:rPr>
-            <m:t>=</m:t>
-          </m:r>
-          <m:r>
-            <w:rPr>
-              <w:rFonts w:ascii="Cambria Math" w:eastAsiaTheme="minorEastAsia" w:hAnsi="Cambria Math"/>
-            </w:rPr>
-            <m:t>1.1</m:t>
-          </m:r>
-          <m:r>
-            <w:rPr>
-              <w:rFonts w:ascii="Cambria Math" w:eastAsiaTheme="minorEastAsia" w:hAnsi="Cambria Math"/>
-            </w:rPr>
-            <m:t>x</m:t>
+            <m:t>=1.1x</m:t>
           </m:r>
           <m:sSup>
             <m:sSupPr>
@@ -5093,13 +4980,7 @@
                 <w:rPr>
                   <w:rFonts w:ascii="Cambria Math" w:eastAsiaTheme="minorEastAsia" w:hAnsi="Cambria Math"/>
                 </w:rPr>
-                <m:t>-</m:t>
-              </m:r>
-              <m:r>
-                <w:rPr>
-                  <w:rFonts w:ascii="Cambria Math" w:eastAsiaTheme="minorEastAsia" w:hAnsi="Cambria Math"/>
-                </w:rPr>
-                <m:t>4</m:t>
+                <m:t>-4</m:t>
               </m:r>
             </m:sup>
           </m:sSup>
@@ -5107,19 +4988,7 @@
             <w:rPr>
               <w:rFonts w:ascii="Cambria Math" w:eastAsiaTheme="minorEastAsia" w:hAnsi="Cambria Math"/>
             </w:rPr>
-            <m:t>[</m:t>
-          </m:r>
-          <m:r>
-            <w:rPr>
-              <w:rFonts w:ascii="Cambria Math" w:eastAsiaTheme="minorEastAsia" w:hAnsi="Cambria Math"/>
-            </w:rPr>
-            <m:t>V</m:t>
-          </m:r>
-          <m:r>
-            <w:rPr>
-              <w:rFonts w:ascii="Cambria Math" w:eastAsiaTheme="minorEastAsia" w:hAnsi="Cambria Math"/>
-            </w:rPr>
-            <m:t>]</m:t>
+            <m:t>[V]</m:t>
           </m:r>
         </m:oMath>
       </m:oMathPara>
@@ -5153,13 +5022,7 @@
                 <w:rPr>
                   <w:rFonts w:ascii="Cambria Math" w:eastAsiaTheme="minorEastAsia" w:hAnsi="Cambria Math"/>
                 </w:rPr>
-                <m:t>Vos</m:t>
-              </m:r>
-              <m:r>
-                <w:rPr>
-                  <w:rFonts w:ascii="Cambria Math" w:eastAsiaTheme="minorEastAsia" w:hAnsi="Cambria Math"/>
-                </w:rPr>
-                <m:t>2</m:t>
+                <m:t>Vos2</m:t>
               </m:r>
             </m:e>
           </m:d>
@@ -5191,13 +5054,7 @@
                 <w:rPr>
                   <w:rFonts w:ascii="Cambria Math" w:eastAsiaTheme="minorEastAsia" w:hAnsi="Cambria Math"/>
                 </w:rPr>
-                <m:t>-</m:t>
-              </m:r>
-              <m:r>
-                <w:rPr>
-                  <w:rFonts w:ascii="Cambria Math" w:eastAsiaTheme="minorEastAsia" w:hAnsi="Cambria Math"/>
-                </w:rPr>
-                <m:t>5</m:t>
+                <m:t>-5</m:t>
               </m:r>
             </m:sup>
           </m:sSup>
@@ -5205,19 +5062,7 @@
             <w:rPr>
               <w:rFonts w:ascii="Cambria Math" w:eastAsiaTheme="minorEastAsia" w:hAnsi="Cambria Math"/>
             </w:rPr>
-            <m:t>[</m:t>
-          </m:r>
-          <m:r>
-            <w:rPr>
-              <w:rFonts w:ascii="Cambria Math" w:eastAsiaTheme="minorEastAsia" w:hAnsi="Cambria Math"/>
-            </w:rPr>
-            <m:t>V</m:t>
-          </m:r>
-          <m:r>
-            <w:rPr>
-              <w:rFonts w:ascii="Cambria Math" w:eastAsiaTheme="minorEastAsia" w:hAnsi="Cambria Math"/>
-            </w:rPr>
-            <m:t>]</m:t>
+            <m:t>[V]</m:t>
           </m:r>
         </m:oMath>
       </m:oMathPara>
@@ -5236,104 +5081,6 @@
               <w:rFonts w:ascii="Cambria Math" w:eastAsiaTheme="minorEastAsia" w:hAnsi="Cambria Math"/>
             </w:rPr>
             <m:t>Ad=100[dB]</m:t>
-          </m:r>
-        </m:oMath>
-      </m:oMathPara>
-    </w:p>
-    <w:p>
-      <w:pPr>
-        <w:jc w:val="both"/>
-        <w:rPr>
-          <w:rFonts w:eastAsiaTheme="minorEastAsia"/>
-        </w:rPr>
-      </w:pPr>
-      <m:oMathPara>
-        <m:oMath>
-          <m:r>
-            <w:rPr>
-              <w:rFonts w:ascii="Cambria Math" w:eastAsiaTheme="minorEastAsia" w:hAnsi="Cambria Math"/>
-            </w:rPr>
-            <m:t>∆Vo</m:t>
-          </m:r>
-          <m:d>
-            <m:dPr>
-              <m:ctrlPr>
-                <w:rPr>
-                  <w:rFonts w:ascii="Cambria Math" w:eastAsiaTheme="minorEastAsia" w:hAnsi="Cambria Math"/>
-                  <w:i/>
-                </w:rPr>
-              </m:ctrlPr>
-            </m:dPr>
-            <m:e>
-              <m:r>
-                <w:rPr>
-                  <w:rFonts w:ascii="Cambria Math" w:eastAsiaTheme="minorEastAsia" w:hAnsi="Cambria Math"/>
-                </w:rPr>
-                <m:t>Ad1</m:t>
-              </m:r>
-            </m:e>
-          </m:d>
-          <m:r>
-            <w:rPr>
-              <w:rFonts w:ascii="Cambria Math" w:eastAsiaTheme="minorEastAsia" w:hAnsi="Cambria Math"/>
-            </w:rPr>
-            <m:t>=</m:t>
-          </m:r>
-          <m:r>
-            <w:rPr>
-              <w:rFonts w:ascii="Cambria Math" w:eastAsiaTheme="minorEastAsia" w:hAnsi="Cambria Math"/>
-            </w:rPr>
-            <m:t>2.2</m:t>
-          </m:r>
-          <m:r>
-            <w:rPr>
-              <w:rFonts w:ascii="Cambria Math" w:eastAsiaTheme="minorEastAsia" w:hAnsi="Cambria Math"/>
-            </w:rPr>
-            <m:t>x</m:t>
-          </m:r>
-          <m:sSup>
-            <m:sSupPr>
-              <m:ctrlPr>
-                <w:rPr>
-                  <w:rFonts w:ascii="Cambria Math" w:eastAsiaTheme="minorEastAsia" w:hAnsi="Cambria Math"/>
-                  <w:i/>
-                </w:rPr>
-              </m:ctrlPr>
-            </m:sSupPr>
-            <m:e>
-              <m:r>
-                <w:rPr>
-                  <w:rFonts w:ascii="Cambria Math" w:eastAsiaTheme="minorEastAsia" w:hAnsi="Cambria Math"/>
-                </w:rPr>
-                <m:t>10</m:t>
-              </m:r>
-            </m:e>
-            <m:sup>
-              <m:r>
-                <w:rPr>
-                  <w:rFonts w:ascii="Cambria Math" w:eastAsiaTheme="minorEastAsia" w:hAnsi="Cambria Math"/>
-                </w:rPr>
-                <m:t>-5</m:t>
-              </m:r>
-            </m:sup>
-          </m:sSup>
-          <m:r>
-            <w:rPr>
-              <w:rFonts w:ascii="Cambria Math" w:eastAsiaTheme="minorEastAsia" w:hAnsi="Cambria Math"/>
-            </w:rPr>
-            <m:t>[</m:t>
-          </m:r>
-          <m:r>
-            <w:rPr>
-              <w:rFonts w:ascii="Cambria Math" w:eastAsiaTheme="minorEastAsia" w:hAnsi="Cambria Math"/>
-            </w:rPr>
-            <m:t>V</m:t>
-          </m:r>
-          <m:r>
-            <w:rPr>
-              <w:rFonts w:ascii="Cambria Math" w:eastAsiaTheme="minorEastAsia" w:hAnsi="Cambria Math"/>
-            </w:rPr>
-            <m:t>]</m:t>
           </m:r>
         </m:oMath>
       </m:oMathPara>
@@ -5368,7 +5115,7 @@
                 <w:rPr>
                   <w:rFonts w:ascii="Cambria Math" w:eastAsiaTheme="minorEastAsia" w:hAnsi="Cambria Math"/>
                 </w:rPr>
-                <m:t>Ad2</m:t>
+                <m:t>Ad1</m:t>
               </m:r>
             </m:e>
           </m:d>
@@ -5376,19 +5123,7 @@
             <w:rPr>
               <w:rFonts w:ascii="Cambria Math" w:eastAsiaTheme="minorEastAsia" w:hAnsi="Cambria Math"/>
             </w:rPr>
-            <m:t>=</m:t>
-          </m:r>
-          <m:r>
-            <w:rPr>
-              <w:rFonts w:ascii="Cambria Math" w:eastAsiaTheme="minorEastAsia" w:hAnsi="Cambria Math"/>
-            </w:rPr>
-            <m:t>2</m:t>
-          </m:r>
-          <m:r>
-            <w:rPr>
-              <w:rFonts w:ascii="Cambria Math" w:eastAsiaTheme="minorEastAsia" w:hAnsi="Cambria Math"/>
-            </w:rPr>
-            <m:t>x</m:t>
+            <m:t>=2.2x</m:t>
           </m:r>
           <m:sSup>
             <m:sSupPr>
@@ -5420,19 +5155,7 @@
             <w:rPr>
               <w:rFonts w:ascii="Cambria Math" w:eastAsiaTheme="minorEastAsia" w:hAnsi="Cambria Math"/>
             </w:rPr>
-            <m:t>[</m:t>
-          </m:r>
-          <m:r>
-            <w:rPr>
-              <w:rFonts w:ascii="Cambria Math" w:eastAsiaTheme="minorEastAsia" w:hAnsi="Cambria Math"/>
-            </w:rPr>
-            <m:t>V</m:t>
-          </m:r>
-          <m:r>
-            <w:rPr>
-              <w:rFonts w:ascii="Cambria Math" w:eastAsiaTheme="minorEastAsia" w:hAnsi="Cambria Math"/>
-            </w:rPr>
-            <m:t>]</m:t>
+            <m:t>[V]</m:t>
           </m:r>
         </m:oMath>
       </m:oMathPara>
@@ -5466,7 +5189,7 @@
                 <w:rPr>
                   <w:rFonts w:ascii="Cambria Math" w:eastAsiaTheme="minorEastAsia" w:hAnsi="Cambria Math"/>
                 </w:rPr>
-                <m:t>RRMC</m:t>
+                <m:t>Ad2</m:t>
               </m:r>
             </m:e>
           </m:d>
@@ -5474,19 +5197,7 @@
             <w:rPr>
               <w:rFonts w:ascii="Cambria Math" w:eastAsiaTheme="minorEastAsia" w:hAnsi="Cambria Math"/>
             </w:rPr>
-            <m:t>=</m:t>
-          </m:r>
-          <m:r>
-            <w:rPr>
-              <w:rFonts w:ascii="Cambria Math" w:eastAsiaTheme="minorEastAsia" w:hAnsi="Cambria Math"/>
-            </w:rPr>
-            <m:t>2</m:t>
-          </m:r>
-          <m:r>
-            <w:rPr>
-              <w:rFonts w:ascii="Cambria Math" w:eastAsiaTheme="minorEastAsia" w:hAnsi="Cambria Math"/>
-            </w:rPr>
-            <m:t>x</m:t>
+            <m:t>=2x</m:t>
           </m:r>
           <m:sSup>
             <m:sSupPr>
@@ -5518,19 +5229,81 @@
             <w:rPr>
               <w:rFonts w:ascii="Cambria Math" w:eastAsiaTheme="minorEastAsia" w:hAnsi="Cambria Math"/>
             </w:rPr>
-            <m:t>[</m:t>
+            <m:t>[V]</m:t>
           </m:r>
+        </m:oMath>
+      </m:oMathPara>
+    </w:p>
+    <w:p>
+      <w:pPr>
+        <w:jc w:val="both"/>
+        <w:rPr>
+          <w:rFonts w:eastAsiaTheme="minorEastAsia"/>
+        </w:rPr>
+      </w:pPr>
+      <m:oMathPara>
+        <m:oMath>
           <m:r>
             <w:rPr>
               <w:rFonts w:ascii="Cambria Math" w:eastAsiaTheme="minorEastAsia" w:hAnsi="Cambria Math"/>
             </w:rPr>
-            <m:t>V</m:t>
+            <m:t>∆Vo</m:t>
           </m:r>
+          <m:d>
+            <m:dPr>
+              <m:ctrlPr>
+                <w:rPr>
+                  <w:rFonts w:ascii="Cambria Math" w:eastAsiaTheme="minorEastAsia" w:hAnsi="Cambria Math"/>
+                  <w:i/>
+                </w:rPr>
+              </m:ctrlPr>
+            </m:dPr>
+            <m:e>
+              <m:r>
+                <w:rPr>
+                  <w:rFonts w:ascii="Cambria Math" w:eastAsiaTheme="minorEastAsia" w:hAnsi="Cambria Math"/>
+                </w:rPr>
+                <m:t>RRMC</m:t>
+              </m:r>
+            </m:e>
+          </m:d>
           <m:r>
             <w:rPr>
               <w:rFonts w:ascii="Cambria Math" w:eastAsiaTheme="minorEastAsia" w:hAnsi="Cambria Math"/>
             </w:rPr>
-            <m:t>]</m:t>
+            <m:t>=2x</m:t>
+          </m:r>
+          <m:sSup>
+            <m:sSupPr>
+              <m:ctrlPr>
+                <w:rPr>
+                  <w:rFonts w:ascii="Cambria Math" w:eastAsiaTheme="minorEastAsia" w:hAnsi="Cambria Math"/>
+                  <w:i/>
+                </w:rPr>
+              </m:ctrlPr>
+            </m:sSupPr>
+            <m:e>
+              <m:r>
+                <w:rPr>
+                  <w:rFonts w:ascii="Cambria Math" w:eastAsiaTheme="minorEastAsia" w:hAnsi="Cambria Math"/>
+                </w:rPr>
+                <m:t>10</m:t>
+              </m:r>
+            </m:e>
+            <m:sup>
+              <m:r>
+                <w:rPr>
+                  <w:rFonts w:ascii="Cambria Math" w:eastAsiaTheme="minorEastAsia" w:hAnsi="Cambria Math"/>
+                </w:rPr>
+                <m:t>-5</m:t>
+              </m:r>
+            </m:sup>
+          </m:sSup>
+          <m:r>
+            <w:rPr>
+              <w:rFonts w:ascii="Cambria Math" w:eastAsiaTheme="minorEastAsia" w:hAnsi="Cambria Math"/>
+            </w:rPr>
+            <m:t>[V]</m:t>
           </m:r>
         </m:oMath>
       </m:oMathPara>
@@ -5615,11 +5388,11 @@
       <w:pPr>
         <w:pStyle w:val="Ttulo3"/>
       </w:pPr>
-      <w:bookmarkStart w:id="6" w:name="_Toc179738775"/>
+      <w:bookmarkStart w:id="7" w:name="_Toc179738775"/>
       <w:r>
         <w:t>Selección de componentes</w:t>
       </w:r>
-      <w:bookmarkEnd w:id="6"/>
+      <w:bookmarkEnd w:id="7"/>
       <w:r>
         <w:t xml:space="preserve"> </w:t>
       </w:r>
@@ -5739,8 +5512,6 @@
       <w:pPr>
         <w:jc w:val="both"/>
       </w:pPr>
-      <w:bookmarkStart w:id="7" w:name="_GoBack"/>
-      <w:bookmarkEnd w:id="7"/>
     </w:p>
     <w:p>
       <w:pPr>
@@ -5843,6 +5614,7 @@
           <w:docPartUnique/>
         </w:docPartObj>
       </w:sdtPr>
+      <w:sdtEndPr/>
       <w:sdtContent>
         <w:r>
           <w:fldChar w:fldCharType="begin"/>
@@ -5857,7 +5629,7 @@
           <w:rPr>
             <w:noProof/>
           </w:rPr>
-          <w:t>9</w:t>
+          <w:t>10</w:t>
         </w:r>
         <w:r>
           <w:fldChar w:fldCharType="end"/>
@@ -8066,581 +7838,6 @@
 </w:styles>
 </file>
 
-<file path=word/glossary/document.xml><?xml version="1.0" encoding="utf-8"?>
-<w:glossaryDocument xmlns:wpc="http://schemas.microsoft.com/office/word/2010/wordprocessingCanvas" xmlns:cx="http://schemas.microsoft.com/office/drawing/2014/chartex" xmlns:cx1="http://schemas.microsoft.com/office/drawing/2015/9/8/chartex" xmlns:mc="http://schemas.openxmlformats.org/markup-compatibility/2006" xmlns:o="urn:schemas-microsoft-com:office:office" xmlns:r="http://schemas.openxmlformats.org/officeDocument/2006/relationships" xmlns:m="http://schemas.openxmlformats.org/officeDocument/2006/math" xmlns:v="urn:schemas-microsoft-com:vml" xmlns:wp14="http://schemas.microsoft.com/office/word/2010/wordprocessingDrawing" xmlns:wp="http://schemas.openxmlformats.org/drawingml/2006/wordprocessingDrawing" xmlns:w10="urn:schemas-microsoft-com:office:word" xmlns:w="http://schemas.openxmlformats.org/wordprocessingml/2006/main" xmlns:w14="http://schemas.microsoft.com/office/word/2010/wordml" xmlns:w15="http://schemas.microsoft.com/office/word/2012/wordml" xmlns:w16se="http://schemas.microsoft.com/office/word/2015/wordml/symex" xmlns:wpg="http://schemas.microsoft.com/office/word/2010/wordprocessingGroup" xmlns:wpi="http://schemas.microsoft.com/office/word/2010/wordprocessingInk" xmlns:wne="http://schemas.microsoft.com/office/word/2006/wordml" xmlns:wps="http://schemas.microsoft.com/office/word/2010/wordprocessingShape" mc:Ignorable="w14 w15 w16se wp14"/>
-</file>
-
-<file path=word/glossary/fontTable.xml><?xml version="1.0" encoding="utf-8"?>
-<w:fonts xmlns:mc="http://schemas.openxmlformats.org/markup-compatibility/2006" xmlns:r="http://schemas.openxmlformats.org/officeDocument/2006/relationships" xmlns:w="http://schemas.openxmlformats.org/wordprocessingml/2006/main" xmlns:w14="http://schemas.microsoft.com/office/word/2010/wordml" xmlns:w15="http://schemas.microsoft.com/office/word/2012/wordml" xmlns:w16se="http://schemas.microsoft.com/office/word/2015/wordml/symex" mc:Ignorable="w14 w15 w16se">
-  <w:font w:name="Calibri">
-    <w:panose1 w:val="020F0502020204030204"/>
-    <w:charset w:val="00"/>
-    <w:family w:val="swiss"/>
-    <w:pitch w:val="variable"/>
-    <w:sig w:usb0="E4002EFF" w:usb1="C200247B" w:usb2="00000009" w:usb3="00000000" w:csb0="000001FF" w:csb1="00000000"/>
-  </w:font>
-  <w:font w:name="Courier New">
-    <w:panose1 w:val="02070309020205020404"/>
-    <w:charset w:val="00"/>
-    <w:family w:val="modern"/>
-    <w:pitch w:val="fixed"/>
-    <w:sig w:usb0="E0002EFF" w:usb1="C0007843" w:usb2="00000009" w:usb3="00000000" w:csb0="000001FF" w:csb1="00000000"/>
-  </w:font>
-  <w:font w:name="Times New Roman">
-    <w:panose1 w:val="02020603050405020304"/>
-    <w:charset w:val="00"/>
-    <w:family w:val="roman"/>
-    <w:pitch w:val="variable"/>
-    <w:sig w:usb0="E0002EFF" w:usb1="C000785B" w:usb2="00000009" w:usb3="00000000" w:csb0="000001FF" w:csb1="00000000"/>
-  </w:font>
-  <w:font w:name="Wingdings">
-    <w:panose1 w:val="05000000000000000000"/>
-    <w:charset w:val="02"/>
-    <w:family w:val="auto"/>
-    <w:pitch w:val="variable"/>
-    <w:sig w:usb0="00000000" w:usb1="10000000" w:usb2="00000000" w:usb3="00000000" w:csb0="80000000" w:csb1="00000000"/>
-  </w:font>
-  <w:font w:name="Symbol">
-    <w:panose1 w:val="05050102010706020507"/>
-    <w:charset w:val="02"/>
-    <w:family w:val="roman"/>
-    <w:pitch w:val="variable"/>
-    <w:sig w:usb0="00000000" w:usb1="10000000" w:usb2="00000000" w:usb3="00000000" w:csb0="80000000" w:csb1="00000000"/>
-  </w:font>
-  <w:font w:name="Calibri Light">
-    <w:panose1 w:val="020F0302020204030204"/>
-    <w:charset w:val="00"/>
-    <w:family w:val="swiss"/>
-    <w:pitch w:val="variable"/>
-    <w:sig w:usb0="E4002EFF" w:usb1="C200247B" w:usb2="00000009" w:usb3="00000000" w:csb0="000001FF" w:csb1="00000000"/>
-  </w:font>
-  <w:font w:name="Cambria Math">
-    <w:panose1 w:val="02040503050406030204"/>
-    <w:charset w:val="00"/>
-    <w:family w:val="roman"/>
-    <w:pitch w:val="variable"/>
-    <w:sig w:usb0="E00006FF" w:usb1="420024FF" w:usb2="02000000" w:usb3="00000000" w:csb0="0000019F" w:csb1="00000000"/>
-  </w:font>
-</w:fonts>
-</file>
-
-<file path=word/glossary/settings.xml><?xml version="1.0" encoding="utf-8"?>
-<w:settings xmlns:mc="http://schemas.openxmlformats.org/markup-compatibility/2006" xmlns:o="urn:schemas-microsoft-com:office:office" xmlns:r="http://schemas.openxmlformats.org/officeDocument/2006/relationships" xmlns:m="http://schemas.openxmlformats.org/officeDocument/2006/math" xmlns:v="urn:schemas-microsoft-com:vml" xmlns:w10="urn:schemas-microsoft-com:office:word" xmlns:w="http://schemas.openxmlformats.org/wordprocessingml/2006/main" xmlns:w14="http://schemas.microsoft.com/office/word/2010/wordml" xmlns:w15="http://schemas.microsoft.com/office/word/2012/wordml" xmlns:w16se="http://schemas.microsoft.com/office/word/2015/wordml/symex" xmlns:sl="http://schemas.openxmlformats.org/schemaLibrary/2006/main" mc:Ignorable="w14 w15 w16se">
-  <w:view w:val="normal"/>
-  <w:defaultTabStop w:val="708"/>
-  <w:hyphenationZone w:val="425"/>
-  <w:characterSpacingControl w:val="doNotCompress"/>
-  <w:compat>
-    <w:useFELayout/>
-    <w:compatSetting w:name="compatibilityMode" w:uri="http://schemas.microsoft.com/office/word" w:val="15"/>
-    <w:compatSetting w:name="overrideTableStyleFontSizeAndJustification" w:uri="http://schemas.microsoft.com/office/word" w:val="1"/>
-    <w:compatSetting w:name="enableOpenTypeFeatures" w:uri="http://schemas.microsoft.com/office/word" w:val="1"/>
-    <w:compatSetting w:name="doNotFlipMirrorIndents" w:uri="http://schemas.microsoft.com/office/word" w:val="1"/>
-    <w:compatSetting w:name="differentiateMultirowTableHeaders" w:uri="http://schemas.microsoft.com/office/word" w:val="1"/>
-  </w:compat>
-  <w:rsids>
-    <w:rsidRoot w:val="00877874"/>
-    <w:rsid w:val="005418EA"/>
-    <w:rsid w:val="00690FFF"/>
-    <w:rsid w:val="0073356D"/>
-    <w:rsid w:val="00877874"/>
-    <w:rsid w:val="00D46A70"/>
-  </w:rsids>
-  <m:mathPr>
-    <m:mathFont m:val="Cambria Math"/>
-    <m:brkBin m:val="before"/>
-    <m:brkBinSub m:val="--"/>
-    <m:smallFrac m:val="0"/>
-    <m:dispDef/>
-    <m:lMargin m:val="0"/>
-    <m:rMargin m:val="0"/>
-    <m:defJc m:val="centerGroup"/>
-    <m:wrapIndent m:val="1440"/>
-    <m:intLim m:val="subSup"/>
-    <m:naryLim m:val="undOvr"/>
-  </m:mathPr>
-  <w:themeFontLang w:val="es-AR"/>
-  <w:clrSchemeMapping w:bg1="light1" w:t1="dark1" w:bg2="light2" w:t2="dark2" w:accent1="accent1" w:accent2="accent2" w:accent3="accent3" w:accent4="accent4" w:accent5="accent5" w:accent6="accent6" w:hyperlink="hyperlink" w:followedHyperlink="followedHyperlink"/>
-  <w:decimalSymbol w:val=","/>
-  <w:listSeparator w:val=";"/>
-  <w15:chartTrackingRefBased/>
-</w:settings>
-</file>
-
-<file path=word/glossary/styles.xml><?xml version="1.0" encoding="utf-8"?>
-<w:styles xmlns:mc="http://schemas.openxmlformats.org/markup-compatibility/2006" xmlns:r="http://schemas.openxmlformats.org/officeDocument/2006/relationships" xmlns:w="http://schemas.openxmlformats.org/wordprocessingml/2006/main" xmlns:w14="http://schemas.microsoft.com/office/word/2010/wordml" xmlns:w15="http://schemas.microsoft.com/office/word/2012/wordml" xmlns:w16se="http://schemas.microsoft.com/office/word/2015/wordml/symex" mc:Ignorable="w14 w15 w16se">
-  <w:docDefaults>
-    <w:rPrDefault>
-      <w:rPr>
-        <w:rFonts w:asciiTheme="minorHAnsi" w:eastAsiaTheme="minorEastAsia" w:hAnsiTheme="minorHAnsi" w:cstheme="minorBidi"/>
-        <w:sz w:val="22"/>
-        <w:szCs w:val="22"/>
-        <w:lang w:val="es-AR" w:eastAsia="es-AR" w:bidi="ar-SA"/>
-      </w:rPr>
-    </w:rPrDefault>
-    <w:pPrDefault>
-      <w:pPr>
-        <w:spacing w:after="160" w:line="259" w:lineRule="auto"/>
-      </w:pPr>
-    </w:pPrDefault>
-  </w:docDefaults>
-  <w:latentStyles w:defLockedState="0" w:defUIPriority="99" w:defSemiHidden="0" w:defUnhideWhenUsed="0" w:defQFormat="0" w:count="371">
-    <w:lsdException w:name="Normal" w:uiPriority="0" w:qFormat="1"/>
-    <w:lsdException w:name="heading 1" w:uiPriority="9" w:qFormat="1"/>
-    <w:lsdException w:name="heading 2" w:semiHidden="1" w:uiPriority="9" w:unhideWhenUsed="1" w:qFormat="1"/>
-    <w:lsdException w:name="heading 3" w:semiHidden="1" w:uiPriority="9" w:unhideWhenUsed="1" w:qFormat="1"/>
-    <w:lsdException w:name="heading 4" w:semiHidden="1" w:uiPriority="9" w:unhideWhenUsed="1" w:qFormat="1"/>
-    <w:lsdException w:name="heading 5" w:semiHidden="1" w:uiPriority="9" w:unhideWhenUsed="1" w:qFormat="1"/>
-    <w:lsdException w:name="heading 6" w:semiHidden="1" w:uiPriority="9" w:unhideWhenUsed="1" w:qFormat="1"/>
-    <w:lsdException w:name="heading 7" w:semiHidden="1" w:uiPriority="9" w:unhideWhenUsed="1" w:qFormat="1"/>
-    <w:lsdException w:name="heading 8" w:semiHidden="1" w:uiPriority="9" w:unhideWhenUsed="1" w:qFormat="1"/>
-    <w:lsdException w:name="heading 9" w:semiHidden="1" w:uiPriority="9" w:unhideWhenUsed="1" w:qFormat="1"/>
-    <w:lsdException w:name="index 1" w:semiHidden="1" w:unhideWhenUsed="1"/>
-    <w:lsdException w:name="index 2" w:semiHidden="1" w:unhideWhenUsed="1"/>
-    <w:lsdException w:name="index 3" w:semiHidden="1" w:unhideWhenUsed="1"/>
-    <w:lsdException w:name="index 4" w:semiHidden="1" w:unhideWhenUsed="1"/>
-    <w:lsdException w:name="index 5" w:semiHidden="1" w:unhideWhenUsed="1"/>
-    <w:lsdException w:name="index 6" w:semiHidden="1" w:unhideWhenUsed="1"/>
-    <w:lsdException w:name="index 7" w:semiHidden="1" w:unhideWhenUsed="1"/>
-    <w:lsdException w:name="index 8" w:semiHidden="1" w:unhideWhenUsed="1"/>
-    <w:lsdException w:name="index 9" w:semiHidden="1" w:unhideWhenUsed="1"/>
-    <w:lsdException w:name="toc 1" w:semiHidden="1" w:uiPriority="39" w:unhideWhenUsed="1"/>
-    <w:lsdException w:name="toc 2" w:semiHidden="1" w:uiPriority="39" w:unhideWhenUsed="1"/>
-    <w:lsdException w:name="toc 3" w:semiHidden="1" w:uiPriority="39" w:unhideWhenUsed="1"/>
-    <w:lsdException w:name="toc 4" w:semiHidden="1" w:uiPriority="39" w:unhideWhenUsed="1"/>
-    <w:lsdException w:name="toc 5" w:semiHidden="1" w:uiPriority="39" w:unhideWhenUsed="1"/>
-    <w:lsdException w:name="toc 6" w:semiHidden="1" w:uiPriority="39" w:unhideWhenUsed="1"/>
-    <w:lsdException w:name="toc 7" w:semiHidden="1" w:uiPriority="39" w:unhideWhenUsed="1"/>
-    <w:lsdException w:name="toc 8" w:semiHidden="1" w:uiPriority="39" w:unhideWhenUsed="1"/>
-    <w:lsdException w:name="toc 9" w:semiHidden="1" w:uiPriority="39" w:unhideWhenUsed="1"/>
-    <w:lsdException w:name="Normal Indent" w:semiHidden="1" w:unhideWhenUsed="1"/>
-    <w:lsdException w:name="footnote text" w:semiHidden="1" w:unhideWhenUsed="1"/>
-    <w:lsdException w:name="annotation text" w:semiHidden="1" w:unhideWhenUsed="1"/>
-    <w:lsdException w:name="header" w:semiHidden="1" w:unhideWhenUsed="1"/>
-    <w:lsdException w:name="footer" w:semiHidden="1" w:unhideWhenUsed="1"/>
-    <w:lsdException w:name="index heading" w:semiHidden="1" w:unhideWhenUsed="1"/>
-    <w:lsdException w:name="caption" w:semiHidden="1" w:uiPriority="35" w:unhideWhenUsed="1" w:qFormat="1"/>
-    <w:lsdException w:name="table of figures" w:semiHidden="1" w:unhideWhenUsed="1"/>
-    <w:lsdException w:name="envelope address" w:semiHidden="1" w:unhideWhenUsed="1"/>
-    <w:lsdException w:name="envelope return" w:semiHidden="1" w:unhideWhenUsed="1"/>
-    <w:lsdException w:name="footnote reference" w:semiHidden="1" w:unhideWhenUsed="1"/>
-    <w:lsdException w:name="annotation reference" w:semiHidden="1" w:unhideWhenUsed="1"/>
-    <w:lsdException w:name="line number" w:semiHidden="1" w:unhideWhenUsed="1"/>
-    <w:lsdException w:name="page number" w:semiHidden="1" w:unhideWhenUsed="1"/>
-    <w:lsdException w:name="endnote reference" w:semiHidden="1" w:unhideWhenUsed="1"/>
-    <w:lsdException w:name="endnote text" w:semiHidden="1" w:unhideWhenUsed="1"/>
-    <w:lsdException w:name="table of authorities" w:semiHidden="1" w:unhideWhenUsed="1"/>
-    <w:lsdException w:name="macro" w:semiHidden="1" w:unhideWhenUsed="1"/>
-    <w:lsdException w:name="toa heading" w:semiHidden="1" w:unhideWhenUsed="1"/>
-    <w:lsdException w:name="List" w:semiHidden="1" w:unhideWhenUsed="1"/>
-    <w:lsdException w:name="List Bullet" w:semiHidden="1" w:unhideWhenUsed="1"/>
-    <w:lsdException w:name="List Number" w:semiHidden="1" w:unhideWhenUsed="1"/>
-    <w:lsdException w:name="List 2" w:semiHidden="1" w:unhideWhenUsed="1"/>
-    <w:lsdException w:name="List 3" w:semiHidden="1" w:unhideWhenUsed="1"/>
-    <w:lsdException w:name="List 4" w:semiHidden="1" w:unhideWhenUsed="1"/>
-    <w:lsdException w:name="List 5" w:semiHidden="1" w:unhideWhenUsed="1"/>
-    <w:lsdException w:name="List Bullet 2" w:semiHidden="1" w:unhideWhenUsed="1"/>
-    <w:lsdException w:name="List Bullet 3" w:semiHidden="1" w:unhideWhenUsed="1"/>
-    <w:lsdException w:name="List Bullet 4" w:semiHidden="1" w:unhideWhenUsed="1"/>
-    <w:lsdException w:name="List Bullet 5" w:semiHidden="1" w:unhideWhenUsed="1"/>
-    <w:lsdException w:name="List Number 2" w:semiHidden="1" w:unhideWhenUsed="1"/>
-    <w:lsdException w:name="List Number 3" w:semiHidden="1" w:unhideWhenUsed="1"/>
-    <w:lsdException w:name="List Number 4" w:semiHidden="1" w:unhideWhenUsed="1"/>
-    <w:lsdException w:name="List Number 5" w:semiHidden="1" w:unhideWhenUsed="1"/>
-    <w:lsdException w:name="Title" w:uiPriority="10" w:qFormat="1"/>
-    <w:lsdException w:name="Closing" w:semiHidden="1" w:unhideWhenUsed="1"/>
-    <w:lsdException w:name="Signature" w:semiHidden="1" w:unhideWhenUsed="1"/>
-    <w:lsdException w:name="Default Paragraph Font" w:semiHidden="1" w:uiPriority="1" w:unhideWhenUsed="1"/>
-    <w:lsdException w:name="Body Text" w:semiHidden="1" w:unhideWhenUsed="1"/>
-    <w:lsdException w:name="Body Text Indent" w:semiHidden="1" w:unhideWhenUsed="1"/>
-    <w:lsdException w:name="List Continue" w:semiHidden="1" w:unhideWhenUsed="1"/>
-    <w:lsdException w:name="List Continue 2" w:semiHidden="1" w:unhideWhenUsed="1"/>
-    <w:lsdException w:name="List Continue 3" w:semiHidden="1" w:unhideWhenUsed="1"/>
-    <w:lsdException w:name="List Continue 4" w:semiHidden="1" w:unhideWhenUsed="1"/>
-    <w:lsdException w:name="List Continue 5" w:semiHidden="1" w:unhideWhenUsed="1"/>
-    <w:lsdException w:name="Message Header" w:semiHidden="1" w:unhideWhenUsed="1"/>
-    <w:lsdException w:name="Subtitle" w:uiPriority="11" w:qFormat="1"/>
-    <w:lsdException w:name="Salutation" w:semiHidden="1" w:unhideWhenUsed="1"/>
-    <w:lsdException w:name="Date" w:semiHidden="1" w:unhideWhenUsed="1"/>
-    <w:lsdException w:name="Body Text First Indent" w:semiHidden="1" w:unhideWhenUsed="1"/>
-    <w:lsdException w:name="Body Text First Indent 2" w:semiHidden="1" w:unhideWhenUsed="1"/>
-    <w:lsdException w:name="Note Heading" w:semiHidden="1" w:unhideWhenUsed="1"/>
-    <w:lsdException w:name="Body Text 2" w:semiHidden="1" w:unhideWhenUsed="1"/>
-    <w:lsdException w:name="Body Text 3" w:semiHidden="1" w:unhideWhenUsed="1"/>
-    <w:lsdException w:name="Body Text Indent 2" w:semiHidden="1" w:unhideWhenUsed="1"/>
-    <w:lsdException w:name="Body Text Indent 3" w:semiHidden="1" w:unhideWhenUsed="1"/>
-    <w:lsdException w:name="Block Text" w:semiHidden="1" w:unhideWhenUsed="1"/>
-    <w:lsdException w:name="Hyperlink" w:semiHidden="1" w:unhideWhenUsed="1"/>
-    <w:lsdException w:name="FollowedHyperlink" w:semiHidden="1" w:unhideWhenUsed="1"/>
-    <w:lsdException w:name="Strong" w:uiPriority="22" w:qFormat="1"/>
-    <w:lsdException w:name="Emphasis" w:uiPriority="20" w:qFormat="1"/>
-    <w:lsdException w:name="Document Map" w:semiHidden="1" w:unhideWhenUsed="1"/>
-    <w:lsdException w:name="Plain Text" w:semiHidden="1" w:unhideWhenUsed="1"/>
-    <w:lsdException w:name="E-mail Signature" w:semiHidden="1" w:unhideWhenUsed="1"/>
-    <w:lsdException w:name="HTML Top of Form" w:semiHidden="1" w:unhideWhenUsed="1"/>
-    <w:lsdException w:name="HTML Bottom of Form" w:semiHidden="1" w:unhideWhenUsed="1"/>
-    <w:lsdException w:name="Normal (Web)" w:semiHidden="1" w:unhideWhenUsed="1"/>
-    <w:lsdException w:name="HTML Acronym" w:semiHidden="1" w:unhideWhenUsed="1"/>
-    <w:lsdException w:name="HTML Address" w:semiHidden="1" w:unhideWhenUsed="1"/>
-    <w:lsdException w:name="HTML Cite" w:semiHidden="1" w:unhideWhenUsed="1"/>
-    <w:lsdException w:name="HTML Code" w:semiHidden="1" w:unhideWhenUsed="1"/>
-    <w:lsdException w:name="HTML Definition" w:semiHidden="1" w:unhideWhenUsed="1"/>
-    <w:lsdException w:name="HTML Keyboard" w:semiHidden="1" w:unhideWhenUsed="1"/>
-    <w:lsdException w:name="HTML Preformatted" w:semiHidden="1" w:unhideWhenUsed="1"/>
-    <w:lsdException w:name="HTML Sample" w:semiHidden="1" w:unhideWhenUsed="1"/>
-    <w:lsdException w:name="HTML Typewriter" w:semiHidden="1" w:unhideWhenUsed="1"/>
-    <w:lsdException w:name="HTML Variable" w:semiHidden="1" w:unhideWhenUsed="1"/>
-    <w:lsdException w:name="Normal Table" w:semiHidden="1" w:unhideWhenUsed="1"/>
-    <w:lsdException w:name="annotation subject" w:semiHidden="1" w:unhideWhenUsed="1"/>
-    <w:lsdException w:name="No List" w:semiHidden="1" w:unhideWhenUsed="1"/>
-    <w:lsdException w:name="Outline List 1" w:semiHidden="1" w:unhideWhenUsed="1"/>
-    <w:lsdException w:name="Outline List 2" w:semiHidden="1" w:unhideWhenUsed="1"/>
-    <w:lsdException w:name="Outline List 3" w:semiHidden="1" w:unhideWhenUsed="1"/>
-    <w:lsdException w:name="Table Simple 1" w:semiHidden="1" w:unhideWhenUsed="1"/>
-    <w:lsdException w:name="Table Simple 2" w:semiHidden="1" w:unhideWhenUsed="1"/>
-    <w:lsdException w:name="Table Simple 3" w:semiHidden="1" w:unhideWhenUsed="1"/>
-    <w:lsdException w:name="Table Classic 1" w:semiHidden="1" w:unhideWhenUsed="1"/>
-    <w:lsdException w:name="Table Classic 2" w:semiHidden="1" w:unhideWhenUsed="1"/>
-    <w:lsdException w:name="Table Classic 3" w:semiHidden="1" w:unhideWhenUsed="1"/>
-    <w:lsdException w:name="Table Classic 4" w:semiHidden="1" w:unhideWhenUsed="1"/>
-    <w:lsdException w:name="Table Colorful 1" w:semiHidden="1" w:unhideWhenUsed="1"/>
-    <w:lsdException w:name="Table Colorful 2" w:semiHidden="1" w:unhideWhenUsed="1"/>
-    <w:lsdException w:name="Table Colorful 3" w:semiHidden="1" w:unhideWhenUsed="1"/>
-    <w:lsdException w:name="Table Columns 1" w:semiHidden="1" w:unhideWhenUsed="1"/>
-    <w:lsdException w:name="Table Columns 2" w:semiHidden="1" w:unhideWhenUsed="1"/>
-    <w:lsdException w:name="Table Columns 3" w:semiHidden="1" w:unhideWhenUsed="1"/>
-    <w:lsdException w:name="Table Columns 4" w:semiHidden="1" w:unhideWhenUsed="1"/>
-    <w:lsdException w:name="Table Columns 5" w:semiHidden="1" w:unhideWhenUsed="1"/>
-    <w:lsdException w:name="Table Grid 1" w:semiHidden="1" w:unhideWhenUsed="1"/>
-    <w:lsdException w:name="Table Grid 2" w:semiHidden="1" w:unhideWhenUsed="1"/>
-    <w:lsdException w:name="Table Grid 3" w:semiHidden="1" w:unhideWhenUsed="1"/>
-    <w:lsdException w:name="Table Grid 4" w:semiHidden="1" w:unhideWhenUsed="1"/>
-    <w:lsdException w:name="Table Grid 5" w:semiHidden="1" w:unhideWhenUsed="1"/>
-    <w:lsdException w:name="Table Grid 6" w:semiHidden="1" w:unhideWhenUsed="1"/>
-    <w:lsdException w:name="Table Grid 7" w:semiHidden="1" w:unhideWhenUsed="1"/>
-    <w:lsdException w:name="Table Grid 8" w:semiHidden="1" w:unhideWhenUsed="1"/>
-    <w:lsdException w:name="Table List 1" w:semiHidden="1" w:unhideWhenUsed="1"/>
-    <w:lsdException w:name="Table List 2" w:semiHidden="1" w:unhideWhenUsed="1"/>
-    <w:lsdException w:name="Table List 3" w:semiHidden="1" w:unhideWhenUsed="1"/>
-    <w:lsdException w:name="Table List 4" w:semiHidden="1" w:unhideWhenUsed="1"/>
-    <w:lsdException w:name="Table List 5" w:semiHidden="1" w:unhideWhenUsed="1"/>
-    <w:lsdException w:name="Table List 6" w:semiHidden="1" w:unhideWhenUsed="1"/>
-    <w:lsdException w:name="Table List 7" w:semiHidden="1" w:unhideWhenUsed="1"/>
-    <w:lsdException w:name="Table List 8" w:semiHidden="1" w:unhideWhenUsed="1"/>
-    <w:lsdException w:name="Table 3D effects 1" w:semiHidden="1" w:unhideWhenUsed="1"/>
-    <w:lsdException w:name="Table 3D effects 2" w:semiHidden="1" w:unhideWhenUsed="1"/>
-    <w:lsdException w:name="Table 3D effects 3" w:semiHidden="1" w:unhideWhenUsed="1"/>
-    <w:lsdException w:name="Table Contemporary" w:semiHidden="1" w:unhideWhenUsed="1"/>
-    <w:lsdException w:name="Table Elegant" w:semiHidden="1" w:unhideWhenUsed="1"/>
-    <w:lsdException w:name="Table Professional" w:semiHidden="1" w:unhideWhenUsed="1"/>
-    <w:lsdException w:name="Table Subtle 1" w:semiHidden="1" w:unhideWhenUsed="1"/>
-    <w:lsdException w:name="Table Subtle 2" w:semiHidden="1" w:unhideWhenUsed="1"/>
-    <w:lsdException w:name="Table Web 1" w:semiHidden="1" w:unhideWhenUsed="1"/>
-    <w:lsdException w:name="Table Web 2" w:semiHidden="1" w:unhideWhenUsed="1"/>
-    <w:lsdException w:name="Table Web 3" w:semiHidden="1" w:unhideWhenUsed="1"/>
-    <w:lsdException w:name="Balloon Text" w:semiHidden="1" w:unhideWhenUsed="1"/>
-    <w:lsdException w:name="Table Grid" w:uiPriority="39"/>
-    <w:lsdException w:name="Table Theme" w:semiHidden="1" w:unhideWhenUsed="1"/>
-    <w:lsdException w:name="Placeholder Text" w:semiHidden="1"/>
-    <w:lsdException w:name="No Spacing" w:uiPriority="1" w:qFormat="1"/>
-    <w:lsdException w:name="Light Shading" w:uiPriority="60"/>
-    <w:lsdException w:name="Light List" w:uiPriority="61"/>
-    <w:lsdException w:name="Light Grid" w:uiPriority="62"/>
-    <w:lsdException w:name="Medium Shading 1" w:uiPriority="63"/>
-    <w:lsdException w:name="Medium Shading 2" w:uiPriority="64"/>
-    <w:lsdException w:name="Medium List 1" w:uiPriority="65"/>
-    <w:lsdException w:name="Medium List 2" w:uiPriority="66"/>
-    <w:lsdException w:name="Medium Grid 1" w:uiPriority="67"/>
-    <w:lsdException w:name="Medium Grid 2" w:uiPriority="68"/>
-    <w:lsdException w:name="Medium Grid 3" w:uiPriority="69"/>
-    <w:lsdException w:name="Dark List" w:uiPriority="70"/>
-    <w:lsdException w:name="Colorful Shading" w:uiPriority="71"/>
-    <w:lsdException w:name="Colorful List" w:uiPriority="72"/>
-    <w:lsdException w:name="Colorful Grid" w:uiPriority="73"/>
-    <w:lsdException w:name="Light Shading Accent 1" w:uiPriority="60"/>
-    <w:lsdException w:name="Light List Accent 1" w:uiPriority="61"/>
-    <w:lsdException w:name="Light Grid Accent 1" w:uiPriority="62"/>
-    <w:lsdException w:name="Medium Shading 1 Accent 1" w:uiPriority="63"/>
-    <w:lsdException w:name="Medium Shading 2 Accent 1" w:uiPriority="64"/>
-    <w:lsdException w:name="Medium List 1 Accent 1" w:uiPriority="65"/>
-    <w:lsdException w:name="Revision" w:semiHidden="1"/>
-    <w:lsdException w:name="List Paragraph" w:uiPriority="34" w:qFormat="1"/>
-    <w:lsdException w:name="Quote" w:uiPriority="29" w:qFormat="1"/>
-    <w:lsdException w:name="Intense Quote" w:uiPriority="30" w:qFormat="1"/>
-    <w:lsdException w:name="Medium List 2 Accent 1" w:uiPriority="66"/>
-    <w:lsdException w:name="Medium Grid 1 Accent 1" w:uiPriority="67"/>
-    <w:lsdException w:name="Medium Grid 2 Accent 1" w:uiPriority="68"/>
-    <w:lsdException w:name="Medium Grid 3 Accent 1" w:uiPriority="69"/>
-    <w:lsdException w:name="Dark List Accent 1" w:uiPriority="70"/>
-    <w:lsdException w:name="Colorful Shading Accent 1" w:uiPriority="71"/>
-    <w:lsdException w:name="Colorful List Accent 1" w:uiPriority="72"/>
-    <w:lsdException w:name="Colorful Grid Accent 1" w:uiPriority="73"/>
-    <w:lsdException w:name="Light Shading Accent 2" w:uiPriority="60"/>
-    <w:lsdException w:name="Light List Accent 2" w:uiPriority="61"/>
-    <w:lsdException w:name="Light Grid Accent 2" w:uiPriority="62"/>
-    <w:lsdException w:name="Medium Shading 1 Accent 2" w:uiPriority="63"/>
-    <w:lsdException w:name="Medium Shading 2 Accent 2" w:uiPriority="64"/>
-    <w:lsdException w:name="Medium List 1 Accent 2" w:uiPriority="65"/>
-    <w:lsdException w:name="Medium List 2 Accent 2" w:uiPriority="66"/>
-    <w:lsdException w:name="Medium Grid 1 Accent 2" w:uiPriority="67"/>
-    <w:lsdException w:name="Medium Grid 2 Accent 2" w:uiPriority="68"/>
-    <w:lsdException w:name="Medium Grid 3 Accent 2" w:uiPriority="69"/>
-    <w:lsdException w:name="Dark List Accent 2" w:uiPriority="70"/>
-    <w:lsdException w:name="Colorful Shading Accent 2" w:uiPriority="71"/>
-    <w:lsdException w:name="Colorful List Accent 2" w:uiPriority="72"/>
-    <w:lsdException w:name="Colorful Grid Accent 2" w:uiPriority="73"/>
-    <w:lsdException w:name="Light Shading Accent 3" w:uiPriority="60"/>
-    <w:lsdException w:name="Light List Accent 3" w:uiPriority="61"/>
-    <w:lsdException w:name="Light Grid Accent 3" w:uiPriority="62"/>
-    <w:lsdException w:name="Medium Shading 1 Accent 3" w:uiPriority="63"/>
-    <w:lsdException w:name="Medium Shading 2 Accent 3" w:uiPriority="64"/>
-    <w:lsdException w:name="Medium List 1 Accent 3" w:uiPriority="65"/>
-    <w:lsdException w:name="Medium List 2 Accent 3" w:uiPriority="66"/>
-    <w:lsdException w:name="Medium Grid 1 Accent 3" w:uiPriority="67"/>
-    <w:lsdException w:name="Medium Grid 2 Accent 3" w:uiPriority="68"/>
-    <w:lsdException w:name="Medium Grid 3 Accent 3" w:uiPriority="69"/>
-    <w:lsdException w:name="Dark List Accent 3" w:uiPriority="70"/>
-    <w:lsdException w:name="Colorful Shading Accent 3" w:uiPriority="71"/>
-    <w:lsdException w:name="Colorful List Accent 3" w:uiPriority="72"/>
-    <w:lsdException w:name="Colorful Grid Accent 3" w:uiPriority="73"/>
-    <w:lsdException w:name="Light Shading Accent 4" w:uiPriority="60"/>
-    <w:lsdException w:name="Light List Accent 4" w:uiPriority="61"/>
-    <w:lsdException w:name="Light Grid Accent 4" w:uiPriority="62"/>
-    <w:lsdException w:name="Medium Shading 1 Accent 4" w:uiPriority="63"/>
-    <w:lsdException w:name="Medium Shading 2 Accent 4" w:uiPriority="64"/>
-    <w:lsdException w:name="Medium List 1 Accent 4" w:uiPriority="65"/>
-    <w:lsdException w:name="Medium List 2 Accent 4" w:uiPriority="66"/>
-    <w:lsdException w:name="Medium Grid 1 Accent 4" w:uiPriority="67"/>
-    <w:lsdException w:name="Medium Grid 2 Accent 4" w:uiPriority="68"/>
-    <w:lsdException w:name="Medium Grid 3 Accent 4" w:uiPriority="69"/>
-    <w:lsdException w:name="Dark List Accent 4" w:uiPriority="70"/>
-    <w:lsdException w:name="Colorful Shading Accent 4" w:uiPriority="71"/>
-    <w:lsdException w:name="Colorful List Accent 4" w:uiPriority="72"/>
-    <w:lsdException w:name="Colorful Grid Accent 4" w:uiPriority="73"/>
-    <w:lsdException w:name="Light Shading Accent 5" w:uiPriority="60"/>
-    <w:lsdException w:name="Light List Accent 5" w:uiPriority="61"/>
-    <w:lsdException w:name="Light Grid Accent 5" w:uiPriority="62"/>
-    <w:lsdException w:name="Medium Shading 1 Accent 5" w:uiPriority="63"/>
-    <w:lsdException w:name="Medium Shading 2 Accent 5" w:uiPriority="64"/>
-    <w:lsdException w:name="Medium List 1 Accent 5" w:uiPriority="65"/>
-    <w:lsdException w:name="Medium List 2 Accent 5" w:uiPriority="66"/>
-    <w:lsdException w:name="Medium Grid 1 Accent 5" w:uiPriority="67"/>
-    <w:lsdException w:name="Medium Grid 2 Accent 5" w:uiPriority="68"/>
-    <w:lsdException w:name="Medium Grid 3 Accent 5" w:uiPriority="69"/>
-    <w:lsdException w:name="Dark List Accent 5" w:uiPriority="70"/>
-    <w:lsdException w:name="Colorful Shading Accent 5" w:uiPriority="71"/>
-    <w:lsdException w:name="Colorful List Accent 5" w:uiPriority="72"/>
-    <w:lsdException w:name="Colorful Grid Accent 5" w:uiPriority="73"/>
-    <w:lsdException w:name="Light Shading Accent 6" w:uiPriority="60"/>
-    <w:lsdException w:name="Light List Accent 6" w:uiPriority="61"/>
-    <w:lsdException w:name="Light Grid Accent 6" w:uiPriority="62"/>
-    <w:lsdException w:name="Medium Shading 1 Accent 6" w:uiPriority="63"/>
-    <w:lsdException w:name="Medium Shading 2 Accent 6" w:uiPriority="64"/>
-    <w:lsdException w:name="Medium List 1 Accent 6" w:uiPriority="65"/>
-    <w:lsdException w:name="Medium List 2 Accent 6" w:uiPriority="66"/>
-    <w:lsdException w:name="Medium Grid 1 Accent 6" w:uiPriority="67"/>
-    <w:lsdException w:name="Medium Grid 2 Accent 6" w:uiPriority="68"/>
-    <w:lsdException w:name="Medium Grid 3 Accent 6" w:uiPriority="69"/>
-    <w:lsdException w:name="Dark List Accent 6" w:uiPriority="70"/>
-    <w:lsdException w:name="Colorful Shading Accent 6" w:uiPriority="71"/>
-    <w:lsdException w:name="Colorful List Accent 6" w:uiPriority="72"/>
-    <w:lsdException w:name="Colorful Grid Accent 6" w:uiPriority="73"/>
-    <w:lsdException w:name="Subtle Emphasis" w:uiPriority="19" w:qFormat="1"/>
-    <w:lsdException w:name="Intense Emphasis" w:uiPriority="21" w:qFormat="1"/>
-    <w:lsdException w:name="Subtle Reference" w:uiPriority="31" w:qFormat="1"/>
-    <w:lsdException w:name="Intense Reference" w:uiPriority="32" w:qFormat="1"/>
-    <w:lsdException w:name="Book Title" w:uiPriority="33" w:qFormat="1"/>
-    <w:lsdException w:name="Bibliography" w:semiHidden="1" w:uiPriority="37" w:unhideWhenUsed="1"/>
-    <w:lsdException w:name="TOC Heading" w:semiHidden="1" w:uiPriority="39" w:unhideWhenUsed="1" w:qFormat="1"/>
-    <w:lsdException w:name="Plain Table 1" w:uiPriority="41"/>
-    <w:lsdException w:name="Plain Table 2" w:uiPriority="42"/>
-    <w:lsdException w:name="Plain Table 3" w:uiPriority="43"/>
-    <w:lsdException w:name="Plain Table 4" w:uiPriority="44"/>
-    <w:lsdException w:name="Plain Table 5" w:uiPriority="45"/>
-    <w:lsdException w:name="Grid Table Light" w:uiPriority="40"/>
-    <w:lsdException w:name="Grid Table 1 Light" w:uiPriority="46"/>
-    <w:lsdException w:name="Grid Table 2" w:uiPriority="47"/>
-    <w:lsdException w:name="Grid Table 3" w:uiPriority="48"/>
-    <w:lsdException w:name="Grid Table 4" w:uiPriority="49"/>
-    <w:lsdException w:name="Grid Table 5 Dark" w:uiPriority="50"/>
-    <w:lsdException w:name="Grid Table 6 Colorful" w:uiPriority="51"/>
-    <w:lsdException w:name="Grid Table 7 Colorful" w:uiPriority="52"/>
-    <w:lsdException w:name="Grid Table 1 Light Accent 1" w:uiPriority="46"/>
-    <w:lsdException w:name="Grid Table 2 Accent 1" w:uiPriority="47"/>
-    <w:lsdException w:name="Grid Table 3 Accent 1" w:uiPriority="48"/>
-    <w:lsdException w:name="Grid Table 4 Accent 1" w:uiPriority="49"/>
-    <w:lsdException w:name="Grid Table 5 Dark Accent 1" w:uiPriority="50"/>
-    <w:lsdException w:name="Grid Table 6 Colorful Accent 1" w:uiPriority="51"/>
-    <w:lsdException w:name="Grid Table 7 Colorful Accent 1" w:uiPriority="52"/>
-    <w:lsdException w:name="Grid Table 1 Light Accent 2" w:uiPriority="46"/>
-    <w:lsdException w:name="Grid Table 2 Accent 2" w:uiPriority="47"/>
-    <w:lsdException w:name="Grid Table 3 Accent 2" w:uiPriority="48"/>
-    <w:lsdException w:name="Grid Table 4 Accent 2" w:uiPriority="49"/>
-    <w:lsdException w:name="Grid Table 5 Dark Accent 2" w:uiPriority="50"/>
-    <w:lsdException w:name="Grid Table 6 Colorful Accent 2" w:uiPriority="51"/>
-    <w:lsdException w:name="Grid Table 7 Colorful Accent 2" w:uiPriority="52"/>
-    <w:lsdException w:name="Grid Table 1 Light Accent 3" w:uiPriority="46"/>
-    <w:lsdException w:name="Grid Table 2 Accent 3" w:uiPriority="47"/>
-    <w:lsdException w:name="Grid Table 3 Accent 3" w:uiPriority="48"/>
-    <w:lsdException w:name="Grid Table 4 Accent 3" w:uiPriority="49"/>
-    <w:lsdException w:name="Grid Table 5 Dark Accent 3" w:uiPriority="50"/>
-    <w:lsdException w:name="Grid Table 6 Colorful Accent 3" w:uiPriority="51"/>
-    <w:lsdException w:name="Grid Table 7 Colorful Accent 3" w:uiPriority="52"/>
-    <w:lsdException w:name="Grid Table 1 Light Accent 4" w:uiPriority="46"/>
-    <w:lsdException w:name="Grid Table 2 Accent 4" w:uiPriority="47"/>
-    <w:lsdException w:name="Grid Table 3 Accent 4" w:uiPriority="48"/>
-    <w:lsdException w:name="Grid Table 4 Accent 4" w:uiPriority="49"/>
-    <w:lsdException w:name="Grid Table 5 Dark Accent 4" w:uiPriority="50"/>
-    <w:lsdException w:name="Grid Table 6 Colorful Accent 4" w:uiPriority="51"/>
-    <w:lsdException w:name="Grid Table 7 Colorful Accent 4" w:uiPriority="52"/>
-    <w:lsdException w:name="Grid Table 1 Light Accent 5" w:uiPriority="46"/>
-    <w:lsdException w:name="Grid Table 2 Accent 5" w:uiPriority="47"/>
-    <w:lsdException w:name="Grid Table 3 Accent 5" w:uiPriority="48"/>
-    <w:lsdException w:name="Grid Table 4 Accent 5" w:uiPriority="49"/>
-    <w:lsdException w:name="Grid Table 5 Dark Accent 5" w:uiPriority="50"/>
-    <w:lsdException w:name="Grid Table 6 Colorful Accent 5" w:uiPriority="51"/>
-    <w:lsdException w:name="Grid Table 7 Colorful Accent 5" w:uiPriority="52"/>
-    <w:lsdException w:name="Grid Table 1 Light Accent 6" w:uiPriority="46"/>
-    <w:lsdException w:name="Grid Table 2 Accent 6" w:uiPriority="47"/>
-    <w:lsdException w:name="Grid Table 3 Accent 6" w:uiPriority="48"/>
-    <w:lsdException w:name="Grid Table 4 Accent 6" w:uiPriority="49"/>
-    <w:lsdException w:name="Grid Table 5 Dark Accent 6" w:uiPriority="50"/>
-    <w:lsdException w:name="Grid Table 6 Colorful Accent 6" w:uiPriority="51"/>
-    <w:lsdException w:name="Grid Table 7 Colorful Accent 6" w:uiPriority="52"/>
-    <w:lsdException w:name="List Table 1 Light" w:uiPriority="46"/>
-    <w:lsdException w:name="List Table 2" w:uiPriority="47"/>
-    <w:lsdException w:name="List Table 3" w:uiPriority="48"/>
-    <w:lsdException w:name="List Table 4" w:uiPriority="49"/>
-    <w:lsdException w:name="List Table 5 Dark" w:uiPriority="50"/>
-    <w:lsdException w:name="List Table 6 Colorful" w:uiPriority="51"/>
-    <w:lsdException w:name="List Table 7 Colorful" w:uiPriority="52"/>
-    <w:lsdException w:name="List Table 1 Light Accent 1" w:uiPriority="46"/>
-    <w:lsdException w:name="List Table 2 Accent 1" w:uiPriority="47"/>
-    <w:lsdException w:name="List Table 3 Accent 1" w:uiPriority="48"/>
-    <w:lsdException w:name="List Table 4 Accent 1" w:uiPriority="49"/>
-    <w:lsdException w:name="List Table 5 Dark Accent 1" w:uiPriority="50"/>
-    <w:lsdException w:name="List Table 6 Colorful Accent 1" w:uiPriority="51"/>
-    <w:lsdException w:name="List Table 7 Colorful Accent 1" w:uiPriority="52"/>
-    <w:lsdException w:name="List Table 1 Light Accent 2" w:uiPriority="46"/>
-    <w:lsdException w:name="List Table 2 Accent 2" w:uiPriority="47"/>
-    <w:lsdException w:name="List Table 3 Accent 2" w:uiPriority="48"/>
-    <w:lsdException w:name="List Table 4 Accent 2" w:uiPriority="49"/>
-    <w:lsdException w:name="List Table 5 Dark Accent 2" w:uiPriority="50"/>
-    <w:lsdException w:name="List Table 6 Colorful Accent 2" w:uiPriority="51"/>
-    <w:lsdException w:name="List Table 7 Colorful Accent 2" w:uiPriority="52"/>
-    <w:lsdException w:name="List Table 1 Light Accent 3" w:uiPriority="46"/>
-    <w:lsdException w:name="List Table 2 Accent 3" w:uiPriority="47"/>
-    <w:lsdException w:name="List Table 3 Accent 3" w:uiPriority="48"/>
-    <w:lsdException w:name="List Table 4 Accent 3" w:uiPriority="49"/>
-    <w:lsdException w:name="List Table 5 Dark Accent 3" w:uiPriority="50"/>
-    <w:lsdException w:name="List Table 6 Colorful Accent 3" w:uiPriority="51"/>
-    <w:lsdException w:name="List Table 7 Colorful Accent 3" w:uiPriority="52"/>
-    <w:lsdException w:name="List Table 1 Light Accent 4" w:uiPriority="46"/>
-    <w:lsdException w:name="List Table 2 Accent 4" w:uiPriority="47"/>
-    <w:lsdException w:name="List Table 3 Accent 4" w:uiPriority="48"/>
-    <w:lsdException w:name="List Table 4 Accent 4" w:uiPriority="49"/>
-    <w:lsdException w:name="List Table 5 Dark Accent 4" w:uiPriority="50"/>
-    <w:lsdException w:name="List Table 6 Colorful Accent 4" w:uiPriority="51"/>
-    <w:lsdException w:name="List Table 7 Colorful Accent 4" w:uiPriority="52"/>
-    <w:lsdException w:name="List Table 1 Light Accent 5" w:uiPriority="46"/>
-    <w:lsdException w:name="List Table 2 Accent 5" w:uiPriority="47"/>
-    <w:lsdException w:name="List Table 3 Accent 5" w:uiPriority="48"/>
-    <w:lsdException w:name="List Table 4 Accent 5" w:uiPriority="49"/>
-    <w:lsdException w:name="List Table 5 Dark Accent 5" w:uiPriority="50"/>
-    <w:lsdException w:name="List Table 6 Colorful Accent 5" w:uiPriority="51"/>
-    <w:lsdException w:name="List Table 7 Colorful Accent 5" w:uiPriority="52"/>
-    <w:lsdException w:name="List Table 1 Light Accent 6" w:uiPriority="46"/>
-    <w:lsdException w:name="List Table 2 Accent 6" w:uiPriority="47"/>
-    <w:lsdException w:name="List Table 3 Accent 6" w:uiPriority="48"/>
-    <w:lsdException w:name="List Table 4 Accent 6" w:uiPriority="49"/>
-    <w:lsdException w:name="List Table 5 Dark Accent 6" w:uiPriority="50"/>
-    <w:lsdException w:name="List Table 6 Colorful Accent 6" w:uiPriority="51"/>
-    <w:lsdException w:name="List Table 7 Colorful Accent 6" w:uiPriority="52"/>
-  </w:latentStyles>
-  <w:style w:type="paragraph" w:default="1" w:styleId="Normal">
-    <w:name w:val="Normal"/>
-    <w:qFormat/>
-  </w:style>
-  <w:style w:type="character" w:default="1" w:styleId="Fuentedeprrafopredeter">
-    <w:name w:val="Default Paragraph Font"/>
-    <w:uiPriority w:val="1"/>
-    <w:semiHidden/>
-    <w:unhideWhenUsed/>
-  </w:style>
-  <w:style w:type="table" w:default="1" w:styleId="Tablanormal">
-    <w:name w:val="Normal Table"/>
-    <w:uiPriority w:val="99"/>
-    <w:semiHidden/>
-    <w:unhideWhenUsed/>
-    <w:tblPr>
-      <w:tblInd w:w="0" w:type="dxa"/>
-      <w:tblCellMar>
-        <w:top w:w="0" w:type="dxa"/>
-        <w:left w:w="108" w:type="dxa"/>
-        <w:bottom w:w="0" w:type="dxa"/>
-        <w:right w:w="108" w:type="dxa"/>
-      </w:tblCellMar>
-    </w:tblPr>
-  </w:style>
-  <w:style w:type="numbering" w:default="1" w:styleId="Sinlista">
-    <w:name w:val="No List"/>
-    <w:uiPriority w:val="99"/>
-    <w:semiHidden/>
-    <w:unhideWhenUsed/>
-  </w:style>
-  <w:style w:type="paragraph" w:customStyle="1" w:styleId="005BB9509D764000BC24B1FBF41E2D82">
-    <w:name w:val="005BB9509D764000BC24B1FBF41E2D82"/>
-  </w:style>
-  <w:style w:type="paragraph" w:customStyle="1" w:styleId="210ADA6817F54652B469A5C319DEE96D">
-    <w:name w:val="210ADA6817F54652B469A5C319DEE96D"/>
-  </w:style>
-  <w:style w:type="paragraph" w:customStyle="1" w:styleId="B2C1C733CB924AAA97AC784EF2EF9040">
-    <w:name w:val="B2C1C733CB924AAA97AC784EF2EF9040"/>
-  </w:style>
-  <w:style w:type="paragraph" w:customStyle="1" w:styleId="9D679E88EEE04685A5E31F4745C956FD">
-    <w:name w:val="9D679E88EEE04685A5E31F4745C956FD"/>
-    <w:rsid w:val="00877874"/>
-  </w:style>
-  <w:style w:type="paragraph" w:customStyle="1" w:styleId="6F14007457364387A9CEF2072629A047">
-    <w:name w:val="6F14007457364387A9CEF2072629A047"/>
-    <w:rsid w:val="00877874"/>
-  </w:style>
-  <w:style w:type="paragraph" w:customStyle="1" w:styleId="F3C8EF23C846484F8F9EDC62FC1365B1">
-    <w:name w:val="F3C8EF23C846484F8F9EDC62FC1365B1"/>
-    <w:rsid w:val="00877874"/>
-  </w:style>
-  <w:style w:type="character" w:styleId="Textodelmarcadordeposicin">
-    <w:name w:val="Placeholder Text"/>
-    <w:basedOn w:val="Fuentedeprrafopredeter"/>
-    <w:uiPriority w:val="99"/>
-    <w:semiHidden/>
-    <w:rsid w:val="0073356D"/>
-    <w:rPr>
-      <w:color w:val="808080"/>
-    </w:rPr>
-  </w:style>
-  <w:style w:type="paragraph" w:customStyle="1" w:styleId="C941CC11AB534B60BF12F9750CAE41FD">
-    <w:name w:val="C941CC11AB534B60BF12F9750CAE41FD"/>
-    <w:rsid w:val="005418EA"/>
-  </w:style>
-  <w:style w:type="paragraph" w:customStyle="1" w:styleId="4232CA07B256495D99125F1530A9974B">
-    <w:name w:val="4232CA07B256495D99125F1530A9974B"/>
-    <w:rsid w:val="005418EA"/>
-  </w:style>
-  <w:style w:type="paragraph" w:customStyle="1" w:styleId="0B2F3C21F347455DA52027DADD4AB620">
-    <w:name w:val="0B2F3C21F347455DA52027DADD4AB620"/>
-    <w:rsid w:val="005418EA"/>
-  </w:style>
-</w:styles>
-</file>
-
-<file path=word/glossary/webSettings.xml><?xml version="1.0" encoding="utf-8"?>
-<w:webSettings xmlns:mc="http://schemas.openxmlformats.org/markup-compatibility/2006" xmlns:r="http://schemas.openxmlformats.org/officeDocument/2006/relationships" xmlns:w="http://schemas.openxmlformats.org/wordprocessingml/2006/main" xmlns:w14="http://schemas.microsoft.com/office/word/2010/wordml" xmlns:w15="http://schemas.microsoft.com/office/word/2012/wordml" xmlns:w16se="http://schemas.microsoft.com/office/word/2015/wordml/symex" mc:Ignorable="w14 w15 w16se">
-  <w:optimizeForBrowser/>
-  <w:allowPNG/>
-</w:webSettings>
-</file>
-
 <file path=word/theme/theme1.xml><?xml version="1.0" encoding="utf-8"?>
 <a:theme xmlns:a="http://schemas.openxmlformats.org/drawingml/2006/main" name="Tema de Office">
   <a:themeElements>
@@ -8941,7 +8138,7 @@
 </file>
 
 <file path=customXml/itemProps1.xml><?xml version="1.0" encoding="utf-8"?>
-<ds:datastoreItem xmlns:ds="http://schemas.openxmlformats.org/officeDocument/2006/customXml" ds:itemID="{D363855F-F783-422A-B44E-8389FB1293F7}">
+<ds:datastoreItem xmlns:ds="http://schemas.openxmlformats.org/officeDocument/2006/customXml" ds:itemID="{CFF5C657-CBB7-422D-9FA2-7CA0AF994DDC}">
   <ds:schemaRefs>
     <ds:schemaRef ds:uri="http://schemas.openxmlformats.org/officeDocument/2006/bibliography"/>
   </ds:schemaRefs>

</xml_diff>

<commit_message>
error por temperatura agregado
</commit_message>
<xml_diff>
--- a/Tp_Balanza/Informe Balanza.docx
+++ b/Tp_Balanza/Informe Balanza.docx
@@ -1,6 +1,6 @@
 
 <file path=word/document.xml><?xml version="1.0" encoding="utf-8"?>
-<w:document xmlns:wpc="http://schemas.microsoft.com/office/word/2010/wordprocessingCanvas" xmlns:cx="http://schemas.microsoft.com/office/drawing/2014/chartex" xmlns:cx1="http://schemas.microsoft.com/office/drawing/2015/9/8/chartex" xmlns:mc="http://schemas.openxmlformats.org/markup-compatibility/2006" xmlns:o="urn:schemas-microsoft-com:office:office" xmlns:r="http://schemas.openxmlformats.org/officeDocument/2006/relationships" xmlns:m="http://schemas.openxmlformats.org/officeDocument/2006/math" xmlns:v="urn:schemas-microsoft-com:vml" xmlns:wp14="http://schemas.microsoft.com/office/word/2010/wordprocessingDrawing" xmlns:wp="http://schemas.openxmlformats.org/drawingml/2006/wordprocessingDrawing" xmlns:w10="urn:schemas-microsoft-com:office:word" xmlns:w="http://schemas.openxmlformats.org/wordprocessingml/2006/main" xmlns:w14="http://schemas.microsoft.com/office/word/2010/wordml" xmlns:w15="http://schemas.microsoft.com/office/word/2012/wordml" xmlns:w16se="http://schemas.microsoft.com/office/word/2015/wordml/symex" xmlns:wpg="http://schemas.microsoft.com/office/word/2010/wordprocessingGroup" xmlns:wpi="http://schemas.microsoft.com/office/word/2010/wordprocessingInk" xmlns:wne="http://schemas.microsoft.com/office/word/2006/wordml" xmlns:wps="http://schemas.microsoft.com/office/word/2010/wordprocessingShape" mc:Ignorable="w14 w15 w16se wp14">
+<w:document xmlns:wpc="http://schemas.microsoft.com/office/word/2010/wordprocessingCanvas" xmlns:cx="http://schemas.microsoft.com/office/drawing/2014/chartex" xmlns:cx1="http://schemas.microsoft.com/office/drawing/2015/9/8/chartex" xmlns:cx2="http://schemas.microsoft.com/office/drawing/2015/10/21/chartex" xmlns:cx3="http://schemas.microsoft.com/office/drawing/2016/5/9/chartex" xmlns:cx4="http://schemas.microsoft.com/office/drawing/2016/5/10/chartex" xmlns:cx5="http://schemas.microsoft.com/office/drawing/2016/5/11/chartex" xmlns:cx6="http://schemas.microsoft.com/office/drawing/2016/5/12/chartex" xmlns:cx7="http://schemas.microsoft.com/office/drawing/2016/5/13/chartex" xmlns:cx8="http://schemas.microsoft.com/office/drawing/2016/5/14/chartex" xmlns:mc="http://schemas.openxmlformats.org/markup-compatibility/2006" xmlns:aink="http://schemas.microsoft.com/office/drawing/2016/ink" xmlns:am3d="http://schemas.microsoft.com/office/drawing/2017/model3d" xmlns:o="urn:schemas-microsoft-com:office:office" xmlns:oel="http://schemas.microsoft.com/office/2019/extlst" xmlns:r="http://schemas.openxmlformats.org/officeDocument/2006/relationships" xmlns:m="http://schemas.openxmlformats.org/officeDocument/2006/math" xmlns:v="urn:schemas-microsoft-com:vml" xmlns:wp14="http://schemas.microsoft.com/office/word/2010/wordprocessingDrawing" xmlns:wp="http://schemas.openxmlformats.org/drawingml/2006/wordprocessingDrawing" xmlns:w10="urn:schemas-microsoft-com:office:word" xmlns:w="http://schemas.openxmlformats.org/wordprocessingml/2006/main" xmlns:w14="http://schemas.microsoft.com/office/word/2010/wordml" xmlns:w15="http://schemas.microsoft.com/office/word/2012/wordml" xmlns:w16cex="http://schemas.microsoft.com/office/word/2018/wordml/cex" xmlns:w16cid="http://schemas.microsoft.com/office/word/2016/wordml/cid" xmlns:w16="http://schemas.microsoft.com/office/word/2018/wordml" xmlns:w16du="http://schemas.microsoft.com/office/word/2023/wordml/word16du" xmlns:w16sdtdh="http://schemas.microsoft.com/office/word/2020/wordml/sdtdatahash" xmlns:w16se="http://schemas.microsoft.com/office/word/2015/wordml/symex" xmlns:wpg="http://schemas.microsoft.com/office/word/2010/wordprocessingGroup" xmlns:wpi="http://schemas.microsoft.com/office/word/2010/wordprocessingInk" xmlns:wne="http://schemas.microsoft.com/office/word/2006/wordml" xmlns:wps="http://schemas.microsoft.com/office/word/2010/wordprocessingShape" mc:Ignorable="w14 w15 w16se w16cid w16 w16cex w16sdtdh w16du wp14">
   <w:body>
     <w:p>
       <w:pPr>
@@ -10,8 +10,6 @@
           <w:szCs w:val="56"/>
         </w:rPr>
       </w:pPr>
-      <w:bookmarkStart w:id="0" w:name="_GoBack"/>
-      <w:bookmarkEnd w:id="0"/>
       <w:r>
         <w:rPr>
           <w:noProof/>
@@ -20,7 +18,7 @@
           <w:lang w:val="es-AR" w:eastAsia="es-AR"/>
         </w:rPr>
         <w:drawing>
-          <wp:inline distT="0" distB="0" distL="0" distR="0" wp14:anchorId="7B91ABD0" wp14:editId="1E7941A0">
+          <wp:inline distT="0" distB="0" distL="0" distR="0" wp14:anchorId="47F696E9" wp14:editId="5A08403C">
             <wp:extent cx="1562100" cy="2154316"/>
             <wp:effectExtent l="0" t="0" r="0" b="0"/>
             <wp:docPr id="1" name="Imagen 1"/>
@@ -969,62 +967,75 @@
         <w:pStyle w:val="Ttulo1"/>
         <w:jc w:val="both"/>
       </w:pPr>
-      <w:bookmarkStart w:id="1" w:name="_Toc179738769"/>
+      <w:bookmarkStart w:id="0" w:name="_Toc179738769"/>
       <w:r>
         <w:lastRenderedPageBreak/>
         <w:t>Problema propuesto</w:t>
       </w:r>
+      <w:bookmarkEnd w:id="0"/>
+      <w:r>
+        <w:t xml:space="preserve"> </w:t>
+      </w:r>
+    </w:p>
+    <w:p>
+      <w:pPr>
+        <w:jc w:val="both"/>
+      </w:pPr>
+      <w:r>
+        <w:t>El objetivo este trabajo es desarrollar una balanza, que se capaz de discriminar 1g con el menor error posible, implementando distintas técnicas para reducir tanto los errores de medición y los costos de producción. No solo se tienen en cuenta aspectos técnicos de la balanza sino también aspectos económicos, como competitividad en el mercado, rentabilidad, etc.</w:t>
+      </w:r>
+    </w:p>
+    <w:p>
+      <w:pPr>
+        <w:pStyle w:val="Ttulo2"/>
+        <w:jc w:val="both"/>
+      </w:pPr>
+      <w:bookmarkStart w:id="1" w:name="_Toc179738770"/>
+      <w:r>
+        <w:t>Análisis de mercado</w:t>
+      </w:r>
       <w:bookmarkEnd w:id="1"/>
+    </w:p>
+    <w:p>
+      <w:pPr>
+        <w:jc w:val="both"/>
+      </w:pPr>
+      <w:r>
+        <w:t>En el siguiente apartado se realiza un pequeño análisis con las características y los precios de las distintas balanzas ya disponibles en el mercado, la idea es sacar un precio promedio de las distintas balanzas para determinar un precio de venta final de nuestro producto, esto nos va a definir la cantidad de dinero disponible para nuestro desarrollo.</w:t>
+      </w:r>
+    </w:p>
+    <w:p>
+      <w:pPr>
+        <w:pStyle w:val="Ttulo3"/>
+      </w:pPr>
       <w:r>
         <w:t xml:space="preserve"> </w:t>
       </w:r>
-    </w:p>
-    <w:p>
-      <w:pPr>
-        <w:jc w:val="both"/>
-      </w:pPr>
-      <w:r>
-        <w:t>El objetivo este trabajo es desarrollar una balanza, que se capaz de discriminar 1g con el menor error posible, implementando distintas técnicas para reducir tanto los errores de medición y los costos de producción. No solo se tienen en cuenta aspectos técnicos de la balanza sino también aspectos económicos, como competitividad en el mercado, rentabilidad, etc.</w:t>
-      </w:r>
-    </w:p>
-    <w:p>
-      <w:pPr>
-        <w:pStyle w:val="Ttulo2"/>
-        <w:jc w:val="both"/>
-      </w:pPr>
-      <w:bookmarkStart w:id="2" w:name="_Toc179738770"/>
-      <w:r>
-        <w:t>Análisis de mercado</w:t>
+      <w:bookmarkStart w:id="2" w:name="_Toc179738771"/>
+      <w:r>
+        <w:t>Comparación Específica de Modelos</w:t>
       </w:r>
       <w:bookmarkEnd w:id="2"/>
     </w:p>
     <w:p>
       <w:pPr>
-        <w:jc w:val="both"/>
-      </w:pPr>
-      <w:r>
-        <w:t>En el siguiente apartado se realiza un pequeño análisis con las características y los precios de las distintas balanzas ya disponibles en el mercado, la idea es sacar un precio promedio de las distintas balanzas para determinar un precio de venta final de nuestro producto, esto nos va a definir la cantidad de dinero disponible para nuestro desarrollo.</w:t>
-      </w:r>
-    </w:p>
-    <w:p>
-      <w:pPr>
-        <w:pStyle w:val="Ttulo3"/>
-      </w:pPr>
+        <w:pStyle w:val="Ttulo4"/>
+      </w:pPr>
+      <w:proofErr w:type="spellStart"/>
+      <w:r>
+        <w:t>Systel</w:t>
+      </w:r>
+      <w:proofErr w:type="spellEnd"/>
       <w:r>
         <w:t xml:space="preserve"> </w:t>
       </w:r>
-      <w:bookmarkStart w:id="3" w:name="_Toc179738771"/>
-      <w:r>
-        <w:t>Comparación Específica de Modelos</w:t>
-      </w:r>
-      <w:bookmarkEnd w:id="3"/>
-    </w:p>
-    <w:p>
-      <w:pPr>
-        <w:pStyle w:val="Ttulo4"/>
-      </w:pPr>
-      <w:r>
-        <w:t>Systel Clipse:</w:t>
+      <w:proofErr w:type="spellStart"/>
+      <w:r>
+        <w:t>Clipse</w:t>
+      </w:r>
+      <w:proofErr w:type="spellEnd"/>
+      <w:r>
+        <w:t>:</w:t>
       </w:r>
     </w:p>
     <w:p>
@@ -1404,7 +1415,15 @@
         <w:pStyle w:val="Ttulo4"/>
       </w:pPr>
       <w:r>
-        <w:t>Avery Berkel Xs100:</w:t>
+        <w:t xml:space="preserve">Avery </w:t>
+      </w:r>
+      <w:proofErr w:type="spellStart"/>
+      <w:r>
+        <w:t>Berkel</w:t>
+      </w:r>
+      <w:proofErr w:type="spellEnd"/>
+      <w:r>
+        <w:t xml:space="preserve"> Xs100:</w:t>
       </w:r>
     </w:p>
     <w:p>
@@ -1527,18 +1546,47 @@
         <w:jc w:val="both"/>
       </w:pPr>
       <w:r>
-        <w:t>La balanza Systel Clipse ofrece una excelente relación calidad-precio, con características avanzadas y un precio competitivo. Es una opción atractiva para pequeños y medianos comercios que buscan una balanza confiable y funcional.</w:t>
+        <w:t xml:space="preserve">La balanza </w:t>
+      </w:r>
+      <w:proofErr w:type="spellStart"/>
+      <w:r>
+        <w:t>Systel</w:t>
+      </w:r>
+      <w:proofErr w:type="spellEnd"/>
+      <w:r>
+        <w:t xml:space="preserve"> </w:t>
+      </w:r>
+      <w:proofErr w:type="spellStart"/>
+      <w:r>
+        <w:t>Clipse</w:t>
+      </w:r>
+      <w:proofErr w:type="spellEnd"/>
+      <w:r>
+        <w:t xml:space="preserve"> ofrece una excelente relación calidad-precio, con características avanzadas y un precio competitivo. Es una opción atractiva para pequeños y medianos comercios que buscan una balanza confiable y funcional.</w:t>
       </w:r>
     </w:p>
     <w:p>
       <w:pPr>
         <w:pStyle w:val="Ttulo3"/>
       </w:pPr>
-      <w:bookmarkStart w:id="4" w:name="_Toc179738772"/>
-      <w:r>
-        <w:t>Análisis Económico de la Balanza Systel Clipse</w:t>
-      </w:r>
-      <w:bookmarkEnd w:id="4"/>
+      <w:bookmarkStart w:id="3" w:name="_Toc179738772"/>
+      <w:r>
+        <w:t xml:space="preserve">Análisis Económico de la Balanza </w:t>
+      </w:r>
+      <w:proofErr w:type="spellStart"/>
+      <w:r>
+        <w:t>Systel</w:t>
+      </w:r>
+      <w:proofErr w:type="spellEnd"/>
+      <w:r>
+        <w:t xml:space="preserve"> </w:t>
+      </w:r>
+      <w:proofErr w:type="spellStart"/>
+      <w:r>
+        <w:t>Clipse</w:t>
+      </w:r>
+      <w:bookmarkEnd w:id="3"/>
+      <w:proofErr w:type="spellEnd"/>
     </w:p>
     <w:p>
       <w:pPr>
@@ -1821,11 +1869,11 @@
       <w:pPr>
         <w:pStyle w:val="Ttulo3"/>
       </w:pPr>
-      <w:bookmarkStart w:id="5" w:name="_Toc179738773"/>
+      <w:bookmarkStart w:id="4" w:name="_Toc179738773"/>
       <w:r>
         <w:t>Resumen de Costos Ajustado:</w:t>
       </w:r>
-      <w:bookmarkEnd w:id="5"/>
+      <w:bookmarkEnd w:id="4"/>
     </w:p>
     <w:p>
       <w:pPr>
@@ -1901,13 +1949,23 @@
     <w:p>
       <w:pPr>
         <w:jc w:val="both"/>
-      </w:pPr>
-      <w:r>
-        <w:t xml:space="preserve"> ARS $219,600 + ARS $73,080 + ARS $10,440 + ARS $20,880 + ARS $24,000 = </w:t>
+        <w:rPr>
+          <w:lang w:val="en-US"/>
+        </w:rPr>
+      </w:pPr>
+      <w:r>
+        <w:t xml:space="preserve"> </w:t>
+      </w:r>
+      <w:r>
+        <w:rPr>
+          <w:lang w:val="en-US"/>
+        </w:rPr>
+        <w:t xml:space="preserve">ARS $219,600 + ARS $73,080 + ARS $10,440 + ARS $20,880 + ARS $24,000 = </w:t>
       </w:r>
       <w:r>
         <w:rPr>
           <w:highlight w:val="yellow"/>
+          <w:lang w:val="en-US"/>
         </w:rPr>
         <w:t>ARS $348,000</w:t>
       </w:r>
@@ -1915,6 +1973,9 @@
     <w:p>
       <w:pPr>
         <w:jc w:val="both"/>
+        <w:rPr>
+          <w:lang w:val="en-US"/>
+        </w:rPr>
       </w:pPr>
     </w:p>
     <w:p>
@@ -1960,11 +2021,11 @@
       <w:pPr>
         <w:pStyle w:val="Ttulo2"/>
       </w:pPr>
-      <w:bookmarkStart w:id="6" w:name="_Toc179738774"/>
+      <w:bookmarkStart w:id="5" w:name="_Toc179738774"/>
       <w:r>
         <w:t>Análisis diseño del circuito</w:t>
       </w:r>
-      <w:bookmarkEnd w:id="6"/>
+      <w:bookmarkEnd w:id="5"/>
     </w:p>
     <w:p>
       <w:pPr>
@@ -2008,7 +2069,7 @@
           <w:lang w:val="es-AR" w:eastAsia="es-AR"/>
         </w:rPr>
         <w:drawing>
-          <wp:inline distT="0" distB="0" distL="0" distR="0" wp14:anchorId="74C93301" wp14:editId="65D5FB63">
+          <wp:inline distT="0" distB="0" distL="0" distR="0" wp14:anchorId="0995249A" wp14:editId="39A9E384">
             <wp:extent cx="5400040" cy="2143125"/>
             <wp:effectExtent l="0" t="0" r="0" b="9525"/>
             <wp:docPr id="4" name="Imagen 4"/>
@@ -4914,7 +4975,7 @@
             <w:rPr>
               <w:rFonts w:ascii="Cambria Math" w:eastAsiaTheme="minorEastAsia" w:hAnsi="Cambria Math"/>
             </w:rPr>
-            <m:t>Vos=±125[uV]</m:t>
+            <m:t>Vos=±1[uV]</m:t>
           </m:r>
         </m:oMath>
       </m:oMathPara>
@@ -5383,16 +5444,1450 @@
         </w:rPr>
         <w:t>Se verifica que el error es menor al step del ADC</w:t>
       </w:r>
+      <w:r>
+        <w:rPr>
+          <w:rFonts w:eastAsiaTheme="minorEastAsia"/>
+        </w:rPr>
+        <w:t>.</w:t>
+      </w:r>
+    </w:p>
+    <w:p>
+      <w:pPr>
+        <w:jc w:val="both"/>
+        <w:rPr>
+          <w:rFonts w:eastAsiaTheme="minorEastAsia"/>
+        </w:rPr>
+      </w:pPr>
+      <w:r>
+        <w:rPr>
+          <w:rFonts w:eastAsiaTheme="minorEastAsia"/>
+        </w:rPr>
+        <w:t>Errores debidos la temperatura:</w:t>
+      </w:r>
+    </w:p>
+    <w:p>
+      <w:pPr>
+        <w:jc w:val="both"/>
+        <w:rPr>
+          <w:rFonts w:eastAsiaTheme="minorEastAsia"/>
+        </w:rPr>
+      </w:pPr>
+      <w:r>
+        <w:rPr>
+          <w:rFonts w:eastAsiaTheme="minorEastAsia"/>
+        </w:rPr>
+        <w:t xml:space="preserve">Cabe destacar que estos errores los hemos separado de los demás por una simple razón, los errores ya mencionados son para el peor amplificador de la línea que hemos </w:t>
+      </w:r>
+      <w:r>
+        <w:rPr>
+          <w:rFonts w:eastAsiaTheme="minorEastAsia"/>
+        </w:rPr>
+        <w:t>comprado,</w:t>
+      </w:r>
+      <w:r>
+        <w:rPr>
+          <w:rFonts w:eastAsiaTheme="minorEastAsia"/>
+        </w:rPr>
+        <w:t xml:space="preserve"> pero con condiciones de funcionamiento estables y adecuadas para todo el circuito electrónico, en cambio, el error por temperatura </w:t>
+      </w:r>
+      <w:r>
+        <w:rPr>
+          <w:rFonts w:eastAsiaTheme="minorEastAsia"/>
+        </w:rPr>
+        <w:t xml:space="preserve">es </w:t>
+      </w:r>
+      <w:r>
+        <w:rPr>
+          <w:rFonts w:eastAsiaTheme="minorEastAsia"/>
+        </w:rPr>
+        <w:t>por malas condiciones de trabajo del circuito, o sea, son errores de diseño, análisis y testeo si es que se llega al mercado con estos errores</w:t>
+      </w:r>
+      <w:r>
+        <w:rPr>
+          <w:rFonts w:eastAsiaTheme="minorEastAsia"/>
+        </w:rPr>
+        <w:t>.</w:t>
+      </w:r>
+      <w:r>
+        <w:rPr>
+          <w:rFonts w:eastAsiaTheme="minorEastAsia"/>
+        </w:rPr>
+        <w:t xml:space="preserve"> </w:t>
+      </w:r>
+    </w:p>
+    <w:p>
+      <w:pPr>
+        <w:jc w:val="both"/>
+        <w:rPr>
+          <w:rFonts w:eastAsiaTheme="minorEastAsia"/>
+        </w:rPr>
+      </w:pPr>
+      <w:r>
+        <w:rPr>
+          <w:rFonts w:eastAsiaTheme="minorEastAsia"/>
+        </w:rPr>
+        <w:t>Error de drift, por temperatura aparece un voltaje a la salida (offset de salida) cuando la temperatura ambiente es diferente de los 25°. Por datasheet:</w:t>
+      </w:r>
+    </w:p>
+    <w:p>
+      <w:pPr>
+        <w:jc w:val="both"/>
+        <w:rPr>
+          <w:rFonts w:eastAsiaTheme="minorEastAsia"/>
+        </w:rPr>
+      </w:pPr>
+      <m:oMathPara>
+        <m:oMath>
+          <m:r>
+            <w:rPr>
+              <w:rFonts w:ascii="Cambria Math" w:eastAsiaTheme="minorEastAsia" w:hAnsi="Cambria Math"/>
+            </w:rPr>
+            <m:t xml:space="preserve">∆Vo </m:t>
+          </m:r>
+          <m:d>
+            <m:dPr>
+              <m:ctrlPr>
+                <w:rPr>
+                  <w:rFonts w:ascii="Cambria Math" w:eastAsiaTheme="minorEastAsia" w:hAnsi="Cambria Math"/>
+                  <w:i/>
+                </w:rPr>
+              </m:ctrlPr>
+            </m:dPr>
+            <m:e>
+              <m:r>
+                <w:rPr>
+                  <w:rFonts w:ascii="Cambria Math" w:eastAsiaTheme="minorEastAsia" w:hAnsi="Cambria Math"/>
+                </w:rPr>
+                <m:t>drift</m:t>
+              </m:r>
+            </m:e>
+          </m:d>
+          <m:r>
+            <w:rPr>
+              <w:rFonts w:ascii="Cambria Math" w:eastAsiaTheme="minorEastAsia" w:hAnsi="Cambria Math"/>
+            </w:rPr>
+            <m:t xml:space="preserve">=10 </m:t>
+          </m:r>
+          <m:d>
+            <m:dPr>
+              <m:begChr m:val="["/>
+              <m:endChr m:val="]"/>
+              <m:ctrlPr>
+                <w:rPr>
+                  <w:rFonts w:ascii="Cambria Math" w:eastAsiaTheme="minorEastAsia" w:hAnsi="Cambria Math"/>
+                  <w:i/>
+                </w:rPr>
+              </m:ctrlPr>
+            </m:dPr>
+            <m:e>
+              <m:f>
+                <m:fPr>
+                  <m:ctrlPr>
+                    <w:rPr>
+                      <w:rFonts w:ascii="Cambria Math" w:eastAsiaTheme="minorEastAsia" w:hAnsi="Cambria Math"/>
+                      <w:i/>
+                    </w:rPr>
+                  </m:ctrlPr>
+                </m:fPr>
+                <m:num>
+                  <m:r>
+                    <w:rPr>
+                      <w:rFonts w:ascii="Cambria Math" w:eastAsiaTheme="minorEastAsia" w:hAnsi="Cambria Math"/>
+                    </w:rPr>
+                    <m:t>nV</m:t>
+                  </m:r>
+                </m:num>
+                <m:den>
+                  <m:r>
+                    <w:rPr>
+                      <w:rFonts w:ascii="Cambria Math" w:eastAsiaTheme="minorEastAsia" w:hAnsi="Cambria Math"/>
+                    </w:rPr>
+                    <m:t>C°</m:t>
+                  </m:r>
+                </m:den>
+              </m:f>
+            </m:e>
+          </m:d>
+          <m:r>
+            <w:rPr>
+              <w:rFonts w:ascii="Cambria Math" w:eastAsiaTheme="minorEastAsia" w:hAnsi="Cambria Math"/>
+            </w:rPr>
+            <m:t xml:space="preserve">*T </m:t>
+          </m:r>
+          <m:d>
+            <m:dPr>
+              <m:begChr m:val="["/>
+              <m:endChr m:val="]"/>
+              <m:ctrlPr>
+                <w:rPr>
+                  <w:rFonts w:ascii="Cambria Math" w:eastAsiaTheme="minorEastAsia" w:hAnsi="Cambria Math"/>
+                  <w:i/>
+                </w:rPr>
+              </m:ctrlPr>
+            </m:dPr>
+            <m:e>
+              <m:r>
+                <w:rPr>
+                  <w:rFonts w:ascii="Cambria Math" w:eastAsiaTheme="minorEastAsia" w:hAnsi="Cambria Math"/>
+                </w:rPr>
+                <m:t>C°</m:t>
+              </m:r>
+            </m:e>
+          </m:d>
+        </m:oMath>
+      </m:oMathPara>
+    </w:p>
+    <w:p>
+      <w:pPr>
+        <w:jc w:val="both"/>
+        <w:rPr>
+          <w:rFonts w:eastAsiaTheme="minorEastAsia"/>
+        </w:rPr>
+      </w:pPr>
+      <w:r>
+        <w:rPr>
+          <w:rFonts w:eastAsiaTheme="minorEastAsia"/>
+        </w:rPr>
+        <w:t>Suponiendo esto para el peor de los casos (máxima temperatura soportada) 120 [C°].</w:t>
+      </w:r>
+    </w:p>
+    <w:p>
+      <w:pPr>
+        <w:jc w:val="both"/>
+        <w:rPr>
+          <w:rFonts w:eastAsiaTheme="minorEastAsia"/>
+        </w:rPr>
+      </w:pPr>
+      <m:oMathPara>
+        <m:oMath>
+          <m:r>
+            <w:rPr>
+              <w:rFonts w:ascii="Cambria Math" w:eastAsiaTheme="minorEastAsia" w:hAnsi="Cambria Math"/>
+            </w:rPr>
+            <m:t xml:space="preserve">∆Vo </m:t>
+          </m:r>
+          <m:d>
+            <m:dPr>
+              <m:ctrlPr>
+                <w:rPr>
+                  <w:rFonts w:ascii="Cambria Math" w:eastAsiaTheme="minorEastAsia" w:hAnsi="Cambria Math"/>
+                  <w:i/>
+                </w:rPr>
+              </m:ctrlPr>
+            </m:dPr>
+            <m:e>
+              <m:r>
+                <w:rPr>
+                  <w:rFonts w:ascii="Cambria Math" w:eastAsiaTheme="minorEastAsia" w:hAnsi="Cambria Math"/>
+                </w:rPr>
+                <m:t>drift</m:t>
+              </m:r>
+              <m:r>
+                <w:rPr>
+                  <w:rFonts w:ascii="Cambria Math" w:eastAsiaTheme="minorEastAsia" w:hAnsi="Cambria Math"/>
+                </w:rPr>
+                <m:t>1</m:t>
+              </m:r>
+            </m:e>
+          </m:d>
+          <m:r>
+            <w:rPr>
+              <w:rFonts w:ascii="Cambria Math" w:eastAsiaTheme="minorEastAsia" w:hAnsi="Cambria Math"/>
+            </w:rPr>
+            <m:t>=</m:t>
+          </m:r>
+          <m:d>
+            <m:dPr>
+              <m:ctrlPr>
+                <w:rPr>
+                  <w:rFonts w:ascii="Cambria Math" w:eastAsiaTheme="minorEastAsia" w:hAnsi="Cambria Math"/>
+                  <w:i/>
+                </w:rPr>
+              </m:ctrlPr>
+            </m:dPr>
+            <m:e>
+              <m:r>
+                <w:rPr>
+                  <w:rFonts w:ascii="Cambria Math" w:eastAsiaTheme="minorEastAsia" w:hAnsi="Cambria Math"/>
+                </w:rPr>
+                <m:t xml:space="preserve">10 </m:t>
+              </m:r>
+              <m:d>
+                <m:dPr>
+                  <m:begChr m:val="["/>
+                  <m:endChr m:val="]"/>
+                  <m:ctrlPr>
+                    <w:rPr>
+                      <w:rFonts w:ascii="Cambria Math" w:eastAsiaTheme="minorEastAsia" w:hAnsi="Cambria Math"/>
+                      <w:i/>
+                    </w:rPr>
+                  </m:ctrlPr>
+                </m:dPr>
+                <m:e>
+                  <m:f>
+                    <m:fPr>
+                      <m:ctrlPr>
+                        <w:rPr>
+                          <w:rFonts w:ascii="Cambria Math" w:eastAsiaTheme="minorEastAsia" w:hAnsi="Cambria Math"/>
+                          <w:i/>
+                        </w:rPr>
+                      </m:ctrlPr>
+                    </m:fPr>
+                    <m:num>
+                      <m:r>
+                        <w:rPr>
+                          <w:rFonts w:ascii="Cambria Math" w:eastAsiaTheme="minorEastAsia" w:hAnsi="Cambria Math"/>
+                        </w:rPr>
+                        <m:t>nV</m:t>
+                      </m:r>
+                    </m:num>
+                    <m:den>
+                      <m:r>
+                        <w:rPr>
+                          <w:rFonts w:ascii="Cambria Math" w:eastAsiaTheme="minorEastAsia" w:hAnsi="Cambria Math"/>
+                        </w:rPr>
+                        <m:t>C°</m:t>
+                      </m:r>
+                    </m:den>
+                  </m:f>
+                </m:e>
+              </m:d>
+              <m:r>
+                <w:rPr>
+                  <w:rFonts w:ascii="Cambria Math" w:eastAsiaTheme="minorEastAsia" w:hAnsi="Cambria Math"/>
+                </w:rPr>
+                <m:t xml:space="preserve">*120 </m:t>
+              </m:r>
+              <m:d>
+                <m:dPr>
+                  <m:begChr m:val="["/>
+                  <m:endChr m:val="]"/>
+                  <m:ctrlPr>
+                    <w:rPr>
+                      <w:rFonts w:ascii="Cambria Math" w:eastAsiaTheme="minorEastAsia" w:hAnsi="Cambria Math"/>
+                      <w:i/>
+                    </w:rPr>
+                  </m:ctrlPr>
+                </m:dPr>
+                <m:e>
+                  <m:r>
+                    <w:rPr>
+                      <w:rFonts w:ascii="Cambria Math" w:eastAsiaTheme="minorEastAsia" w:hAnsi="Cambria Math"/>
+                    </w:rPr>
+                    <m:t>C°</m:t>
+                  </m:r>
+                </m:e>
+              </m:d>
+            </m:e>
+          </m:d>
+          <m:r>
+            <w:rPr>
+              <w:rFonts w:ascii="Cambria Math" w:eastAsiaTheme="minorEastAsia" w:hAnsi="Cambria Math"/>
+            </w:rPr>
+            <m:t xml:space="preserve">* </m:t>
+          </m:r>
+          <m:f>
+            <m:fPr>
+              <m:ctrlPr>
+                <w:rPr>
+                  <w:rFonts w:ascii="Cambria Math" w:eastAsiaTheme="minorEastAsia" w:hAnsi="Cambria Math"/>
+                  <w:i/>
+                </w:rPr>
+              </m:ctrlPr>
+            </m:fPr>
+            <m:num>
+              <m:sSub>
+                <m:sSubPr>
+                  <m:ctrlPr>
+                    <w:rPr>
+                      <w:rFonts w:ascii="Cambria Math" w:eastAsiaTheme="minorEastAsia" w:hAnsi="Cambria Math"/>
+                      <w:i/>
+                    </w:rPr>
+                  </m:ctrlPr>
+                </m:sSubPr>
+                <m:e>
+                  <m:r>
+                    <w:rPr>
+                      <w:rFonts w:ascii="Cambria Math" w:eastAsiaTheme="minorEastAsia" w:hAnsi="Cambria Math"/>
+                    </w:rPr>
+                    <m:t>R</m:t>
+                  </m:r>
+                </m:e>
+                <m:sub>
+                  <m:r>
+                    <w:rPr>
+                      <w:rFonts w:ascii="Cambria Math" w:eastAsiaTheme="minorEastAsia" w:hAnsi="Cambria Math"/>
+                    </w:rPr>
+                    <m:t>3</m:t>
+                  </m:r>
+                </m:sub>
+              </m:sSub>
+              <m:r>
+                <w:rPr>
+                  <w:rFonts w:ascii="Cambria Math" w:eastAsiaTheme="minorEastAsia" w:hAnsi="Cambria Math"/>
+                </w:rPr>
+                <m:t xml:space="preserve">+ </m:t>
+              </m:r>
+              <m:sSub>
+                <m:sSubPr>
+                  <m:ctrlPr>
+                    <w:rPr>
+                      <w:rFonts w:ascii="Cambria Math" w:eastAsiaTheme="minorEastAsia" w:hAnsi="Cambria Math"/>
+                      <w:i/>
+                    </w:rPr>
+                  </m:ctrlPr>
+                </m:sSubPr>
+                <m:e>
+                  <m:r>
+                    <w:rPr>
+                      <w:rFonts w:ascii="Cambria Math" w:eastAsiaTheme="minorEastAsia" w:hAnsi="Cambria Math"/>
+                    </w:rPr>
+                    <m:t>R</m:t>
+                  </m:r>
+                </m:e>
+                <m:sub>
+                  <m:r>
+                    <w:rPr>
+                      <w:rFonts w:ascii="Cambria Math" w:eastAsiaTheme="minorEastAsia" w:hAnsi="Cambria Math"/>
+                    </w:rPr>
+                    <m:t>4</m:t>
+                  </m:r>
+                </m:sub>
+              </m:sSub>
+            </m:num>
+            <m:den>
+              <m:sSub>
+                <m:sSubPr>
+                  <m:ctrlPr>
+                    <w:rPr>
+                      <w:rFonts w:ascii="Cambria Math" w:eastAsiaTheme="minorEastAsia" w:hAnsi="Cambria Math"/>
+                      <w:i/>
+                    </w:rPr>
+                  </m:ctrlPr>
+                </m:sSubPr>
+                <m:e>
+                  <m:r>
+                    <w:rPr>
+                      <w:rFonts w:ascii="Cambria Math" w:eastAsiaTheme="minorEastAsia" w:hAnsi="Cambria Math"/>
+                    </w:rPr>
+                    <m:t>R</m:t>
+                  </m:r>
+                </m:e>
+                <m:sub>
+                  <m:r>
+                    <w:rPr>
+                      <w:rFonts w:ascii="Cambria Math" w:eastAsiaTheme="minorEastAsia" w:hAnsi="Cambria Math"/>
+                    </w:rPr>
+                    <m:t>3</m:t>
+                  </m:r>
+                </m:sub>
+              </m:sSub>
+            </m:den>
+          </m:f>
+          <m:r>
+            <w:rPr>
+              <w:rFonts w:ascii="Cambria Math" w:eastAsiaTheme="minorEastAsia" w:hAnsi="Cambria Math"/>
+            </w:rPr>
+            <m:t>=1,2 x</m:t>
+          </m:r>
+          <m:sSup>
+            <m:sSupPr>
+              <m:ctrlPr>
+                <w:rPr>
+                  <w:rFonts w:ascii="Cambria Math" w:eastAsiaTheme="minorEastAsia" w:hAnsi="Cambria Math"/>
+                  <w:i/>
+                </w:rPr>
+              </m:ctrlPr>
+            </m:sSupPr>
+            <m:e>
+              <m:r>
+                <w:rPr>
+                  <w:rFonts w:ascii="Cambria Math" w:eastAsiaTheme="minorEastAsia" w:hAnsi="Cambria Math"/>
+                </w:rPr>
+                <m:t>10</m:t>
+              </m:r>
+            </m:e>
+            <m:sup>
+              <m:r>
+                <w:rPr>
+                  <w:rFonts w:ascii="Cambria Math" w:eastAsiaTheme="minorEastAsia" w:hAnsi="Cambria Math"/>
+                </w:rPr>
+                <m:t>-</m:t>
+              </m:r>
+              <m:r>
+                <w:rPr>
+                  <w:rFonts w:ascii="Cambria Math" w:eastAsiaTheme="minorEastAsia" w:hAnsi="Cambria Math"/>
+                </w:rPr>
+                <m:t>5</m:t>
+              </m:r>
+            </m:sup>
+          </m:sSup>
+          <m:r>
+            <w:rPr>
+              <w:rFonts w:ascii="Cambria Math" w:eastAsiaTheme="minorEastAsia" w:hAnsi="Cambria Math"/>
+            </w:rPr>
+            <m:t xml:space="preserve"> </m:t>
+          </m:r>
+          <m:d>
+            <m:dPr>
+              <m:begChr m:val="["/>
+              <m:endChr m:val="]"/>
+              <m:ctrlPr>
+                <w:rPr>
+                  <w:rFonts w:ascii="Cambria Math" w:eastAsiaTheme="minorEastAsia" w:hAnsi="Cambria Math"/>
+                  <w:i/>
+                </w:rPr>
+              </m:ctrlPr>
+            </m:dPr>
+            <m:e>
+              <m:r>
+                <w:rPr>
+                  <w:rFonts w:ascii="Cambria Math" w:eastAsiaTheme="minorEastAsia" w:hAnsi="Cambria Math"/>
+                </w:rPr>
+                <m:t>V</m:t>
+              </m:r>
+            </m:e>
+          </m:d>
+        </m:oMath>
+      </m:oMathPara>
+    </w:p>
+    <w:p>
+      <w:pPr>
+        <w:jc w:val="both"/>
+        <w:rPr>
+          <w:rFonts w:eastAsiaTheme="minorEastAsia"/>
+        </w:rPr>
+      </w:pPr>
+      <m:oMathPara>
+        <m:oMath>
+          <m:r>
+            <w:rPr>
+              <w:rFonts w:ascii="Cambria Math" w:eastAsiaTheme="minorEastAsia" w:hAnsi="Cambria Math"/>
+            </w:rPr>
+            <m:t xml:space="preserve">∆Vo </m:t>
+          </m:r>
+          <m:d>
+            <m:dPr>
+              <m:ctrlPr>
+                <w:rPr>
+                  <w:rFonts w:ascii="Cambria Math" w:eastAsiaTheme="minorEastAsia" w:hAnsi="Cambria Math"/>
+                  <w:i/>
+                </w:rPr>
+              </m:ctrlPr>
+            </m:dPr>
+            <m:e>
+              <m:r>
+                <w:rPr>
+                  <w:rFonts w:ascii="Cambria Math" w:eastAsiaTheme="minorEastAsia" w:hAnsi="Cambria Math"/>
+                </w:rPr>
+                <m:t>drift</m:t>
+              </m:r>
+              <m:r>
+                <w:rPr>
+                  <w:rFonts w:ascii="Cambria Math" w:eastAsiaTheme="minorEastAsia" w:hAnsi="Cambria Math"/>
+                </w:rPr>
+                <m:t>2</m:t>
+              </m:r>
+            </m:e>
+          </m:d>
+          <m:r>
+            <w:rPr>
+              <w:rFonts w:ascii="Cambria Math" w:eastAsiaTheme="minorEastAsia" w:hAnsi="Cambria Math"/>
+            </w:rPr>
+            <m:t xml:space="preserve">=10 </m:t>
+          </m:r>
+          <m:d>
+            <m:dPr>
+              <m:begChr m:val="["/>
+              <m:endChr m:val="]"/>
+              <m:ctrlPr>
+                <w:rPr>
+                  <w:rFonts w:ascii="Cambria Math" w:eastAsiaTheme="minorEastAsia" w:hAnsi="Cambria Math"/>
+                  <w:i/>
+                </w:rPr>
+              </m:ctrlPr>
+            </m:dPr>
+            <m:e>
+              <m:f>
+                <m:fPr>
+                  <m:ctrlPr>
+                    <w:rPr>
+                      <w:rFonts w:ascii="Cambria Math" w:eastAsiaTheme="minorEastAsia" w:hAnsi="Cambria Math"/>
+                      <w:i/>
+                    </w:rPr>
+                  </m:ctrlPr>
+                </m:fPr>
+                <m:num>
+                  <m:r>
+                    <w:rPr>
+                      <w:rFonts w:ascii="Cambria Math" w:eastAsiaTheme="minorEastAsia" w:hAnsi="Cambria Math"/>
+                    </w:rPr>
+                    <m:t>nV</m:t>
+                  </m:r>
+                </m:num>
+                <m:den>
+                  <m:r>
+                    <w:rPr>
+                      <w:rFonts w:ascii="Cambria Math" w:eastAsiaTheme="minorEastAsia" w:hAnsi="Cambria Math"/>
+                    </w:rPr>
+                    <m:t>C°</m:t>
+                  </m:r>
+                </m:den>
+              </m:f>
+            </m:e>
+          </m:d>
+          <m:r>
+            <w:rPr>
+              <w:rFonts w:ascii="Cambria Math" w:eastAsiaTheme="minorEastAsia" w:hAnsi="Cambria Math"/>
+            </w:rPr>
+            <m:t xml:space="preserve">*120 </m:t>
+          </m:r>
+          <m:d>
+            <m:dPr>
+              <m:begChr m:val="["/>
+              <m:endChr m:val="]"/>
+              <m:ctrlPr>
+                <w:rPr>
+                  <w:rFonts w:ascii="Cambria Math" w:eastAsiaTheme="minorEastAsia" w:hAnsi="Cambria Math"/>
+                  <w:i/>
+                </w:rPr>
+              </m:ctrlPr>
+            </m:dPr>
+            <m:e>
+              <m:r>
+                <w:rPr>
+                  <w:rFonts w:ascii="Cambria Math" w:eastAsiaTheme="minorEastAsia" w:hAnsi="Cambria Math"/>
+                </w:rPr>
+                <m:t>C°</m:t>
+              </m:r>
+            </m:e>
+          </m:d>
+          <m:r>
+            <w:rPr>
+              <w:rFonts w:ascii="Cambria Math" w:eastAsiaTheme="minorEastAsia" w:hAnsi="Cambria Math"/>
+            </w:rPr>
+            <m:t>=1,2 x</m:t>
+          </m:r>
+          <m:sSup>
+            <m:sSupPr>
+              <m:ctrlPr>
+                <w:rPr>
+                  <w:rFonts w:ascii="Cambria Math" w:eastAsiaTheme="minorEastAsia" w:hAnsi="Cambria Math"/>
+                  <w:i/>
+                </w:rPr>
+              </m:ctrlPr>
+            </m:sSupPr>
+            <m:e>
+              <m:r>
+                <w:rPr>
+                  <w:rFonts w:ascii="Cambria Math" w:eastAsiaTheme="minorEastAsia" w:hAnsi="Cambria Math"/>
+                </w:rPr>
+                <m:t>10</m:t>
+              </m:r>
+            </m:e>
+            <m:sup>
+              <m:r>
+                <w:rPr>
+                  <w:rFonts w:ascii="Cambria Math" w:eastAsiaTheme="minorEastAsia" w:hAnsi="Cambria Math"/>
+                </w:rPr>
+                <m:t>-</m:t>
+              </m:r>
+              <m:r>
+                <w:rPr>
+                  <w:rFonts w:ascii="Cambria Math" w:eastAsiaTheme="minorEastAsia" w:hAnsi="Cambria Math"/>
+                </w:rPr>
+                <m:t>6</m:t>
+              </m:r>
+            </m:sup>
+          </m:sSup>
+          <m:r>
+            <w:rPr>
+              <w:rFonts w:ascii="Cambria Math" w:eastAsiaTheme="minorEastAsia" w:hAnsi="Cambria Math"/>
+            </w:rPr>
+            <m:t xml:space="preserve"> </m:t>
+          </m:r>
+          <m:d>
+            <m:dPr>
+              <m:begChr m:val="["/>
+              <m:endChr m:val="]"/>
+              <m:ctrlPr>
+                <w:rPr>
+                  <w:rFonts w:ascii="Cambria Math" w:eastAsiaTheme="minorEastAsia" w:hAnsi="Cambria Math"/>
+                  <w:i/>
+                </w:rPr>
+              </m:ctrlPr>
+            </m:dPr>
+            <m:e>
+              <m:r>
+                <w:rPr>
+                  <w:rFonts w:ascii="Cambria Math" w:eastAsiaTheme="minorEastAsia" w:hAnsi="Cambria Math"/>
+                </w:rPr>
+                <m:t>V</m:t>
+              </m:r>
+            </m:e>
+          </m:d>
+        </m:oMath>
+      </m:oMathPara>
+    </w:p>
+    <w:p>
+      <w:pPr>
+        <w:jc w:val="both"/>
+        <w:rPr>
+          <w:rFonts w:eastAsiaTheme="minorEastAsia"/>
+        </w:rPr>
+      </w:pPr>
+      <m:oMathPara>
+        <m:oMath>
+          <m:r>
+            <w:rPr>
+              <w:rFonts w:ascii="Cambria Math" w:eastAsiaTheme="minorEastAsia" w:hAnsi="Cambria Math"/>
+            </w:rPr>
+            <m:t xml:space="preserve">∆Vo </m:t>
+          </m:r>
+          <m:d>
+            <m:dPr>
+              <m:ctrlPr>
+                <w:rPr>
+                  <w:rFonts w:ascii="Cambria Math" w:eastAsiaTheme="minorEastAsia" w:hAnsi="Cambria Math"/>
+                  <w:i/>
+                </w:rPr>
+              </m:ctrlPr>
+            </m:dPr>
+            <m:e>
+              <m:r>
+                <w:rPr>
+                  <w:rFonts w:ascii="Cambria Math" w:eastAsiaTheme="minorEastAsia" w:hAnsi="Cambria Math"/>
+                </w:rPr>
+                <m:t>drift</m:t>
+              </m:r>
+            </m:e>
+          </m:d>
+          <m:r>
+            <w:rPr>
+              <w:rFonts w:ascii="Cambria Math" w:eastAsiaTheme="minorEastAsia" w:hAnsi="Cambria Math"/>
+            </w:rPr>
+            <m:t xml:space="preserve">= ∆Vo </m:t>
+          </m:r>
+          <m:d>
+            <m:dPr>
+              <m:ctrlPr>
+                <w:rPr>
+                  <w:rFonts w:ascii="Cambria Math" w:eastAsiaTheme="minorEastAsia" w:hAnsi="Cambria Math"/>
+                  <w:i/>
+                </w:rPr>
+              </m:ctrlPr>
+            </m:dPr>
+            <m:e>
+              <m:r>
+                <w:rPr>
+                  <w:rFonts w:ascii="Cambria Math" w:eastAsiaTheme="minorEastAsia" w:hAnsi="Cambria Math"/>
+                </w:rPr>
+                <m:t>drift1</m:t>
+              </m:r>
+            </m:e>
+          </m:d>
+          <m:r>
+            <w:rPr>
+              <w:rFonts w:ascii="Cambria Math" w:eastAsiaTheme="minorEastAsia" w:hAnsi="Cambria Math"/>
+            </w:rPr>
+            <m:t xml:space="preserve">+ ∆Vo </m:t>
+          </m:r>
+          <m:d>
+            <m:dPr>
+              <m:ctrlPr>
+                <w:rPr>
+                  <w:rFonts w:ascii="Cambria Math" w:eastAsiaTheme="minorEastAsia" w:hAnsi="Cambria Math"/>
+                  <w:i/>
+                </w:rPr>
+              </m:ctrlPr>
+            </m:dPr>
+            <m:e>
+              <m:r>
+                <w:rPr>
+                  <w:rFonts w:ascii="Cambria Math" w:eastAsiaTheme="minorEastAsia" w:hAnsi="Cambria Math"/>
+                </w:rPr>
+                <m:t>drift2</m:t>
+              </m:r>
+            </m:e>
+          </m:d>
+          <m:r>
+            <w:rPr>
+              <w:rFonts w:ascii="Cambria Math" w:eastAsiaTheme="minorEastAsia" w:hAnsi="Cambria Math"/>
+            </w:rPr>
+            <m:t>=1,32 x</m:t>
+          </m:r>
+          <m:sSup>
+            <m:sSupPr>
+              <m:ctrlPr>
+                <w:rPr>
+                  <w:rFonts w:ascii="Cambria Math" w:eastAsiaTheme="minorEastAsia" w:hAnsi="Cambria Math"/>
+                  <w:i/>
+                </w:rPr>
+              </m:ctrlPr>
+            </m:sSupPr>
+            <m:e>
+              <m:r>
+                <w:rPr>
+                  <w:rFonts w:ascii="Cambria Math" w:eastAsiaTheme="minorEastAsia" w:hAnsi="Cambria Math"/>
+                </w:rPr>
+                <m:t>10</m:t>
+              </m:r>
+            </m:e>
+            <m:sup>
+              <m:r>
+                <w:rPr>
+                  <w:rFonts w:ascii="Cambria Math" w:eastAsiaTheme="minorEastAsia" w:hAnsi="Cambria Math"/>
+                </w:rPr>
+                <m:t>-5</m:t>
+              </m:r>
+            </m:sup>
+          </m:sSup>
+          <m:r>
+            <w:rPr>
+              <w:rFonts w:ascii="Cambria Math" w:eastAsiaTheme="minorEastAsia" w:hAnsi="Cambria Math"/>
+            </w:rPr>
+            <m:t xml:space="preserve"> </m:t>
+          </m:r>
+          <m:d>
+            <m:dPr>
+              <m:begChr m:val="["/>
+              <m:endChr m:val="]"/>
+              <m:ctrlPr>
+                <w:rPr>
+                  <w:rFonts w:ascii="Cambria Math" w:eastAsiaTheme="minorEastAsia" w:hAnsi="Cambria Math"/>
+                  <w:i/>
+                </w:rPr>
+              </m:ctrlPr>
+            </m:dPr>
+            <m:e>
+              <m:r>
+                <w:rPr>
+                  <w:rFonts w:ascii="Cambria Math" w:eastAsiaTheme="minorEastAsia" w:hAnsi="Cambria Math"/>
+                </w:rPr>
+                <m:t>V</m:t>
+              </m:r>
+            </m:e>
+          </m:d>
+        </m:oMath>
+      </m:oMathPara>
+    </w:p>
+    <w:p>
+      <w:pPr>
+        <w:jc w:val="both"/>
+        <w:rPr>
+          <w:rFonts w:eastAsiaTheme="minorEastAsia"/>
+        </w:rPr>
+      </w:pPr>
+      <w:r>
+        <w:rPr>
+          <w:rFonts w:eastAsiaTheme="minorEastAsia"/>
+        </w:rPr>
+        <w:t>Error por temperatura asociado a la tensión de offset de entrada</w:t>
+      </w:r>
+      <w:r>
+        <w:rPr>
+          <w:rFonts w:eastAsiaTheme="minorEastAsia"/>
+        </w:rPr>
+        <w:t>, debido a la temperatura también aumenta el error de tensión de offset de entrada. Vamos a tomar 2 rangos de temperatura, de 40° a 85° y de 85° a 125°.</w:t>
+      </w:r>
+    </w:p>
+    <w:p>
+      <w:pPr>
+        <w:jc w:val="both"/>
+        <w:rPr>
+          <w:rFonts w:eastAsiaTheme="minorEastAsia"/>
+        </w:rPr>
+      </w:pPr>
+      <m:oMathPara>
+        <m:oMath>
+          <m:r>
+            <w:rPr>
+              <w:rFonts w:ascii="Cambria Math" w:eastAsiaTheme="minorEastAsia" w:hAnsi="Cambria Math"/>
+            </w:rPr>
+            <m:t xml:space="preserve">Para: 40°&lt;T&lt;85° → ∆Vo </m:t>
+          </m:r>
+          <m:d>
+            <m:dPr>
+              <m:ctrlPr>
+                <w:rPr>
+                  <w:rFonts w:ascii="Cambria Math" w:eastAsiaTheme="minorEastAsia" w:hAnsi="Cambria Math"/>
+                  <w:i/>
+                </w:rPr>
+              </m:ctrlPr>
+            </m:dPr>
+            <m:e>
+              <m:r>
+                <w:rPr>
+                  <w:rFonts w:ascii="Cambria Math" w:eastAsiaTheme="minorEastAsia" w:hAnsi="Cambria Math"/>
+                </w:rPr>
+                <m:t>Vos1</m:t>
+              </m:r>
+            </m:e>
+          </m:d>
+          <m:r>
+            <w:rPr>
+              <w:rFonts w:ascii="Cambria Math" w:eastAsiaTheme="minorEastAsia" w:hAnsi="Cambria Math"/>
+            </w:rPr>
+            <m:t>=2,75 x</m:t>
+          </m:r>
+          <m:sSup>
+            <m:sSupPr>
+              <m:ctrlPr>
+                <w:rPr>
+                  <w:rFonts w:ascii="Cambria Math" w:eastAsiaTheme="minorEastAsia" w:hAnsi="Cambria Math"/>
+                  <w:i/>
+                </w:rPr>
+              </m:ctrlPr>
+            </m:sSupPr>
+            <m:e>
+              <m:r>
+                <w:rPr>
+                  <w:rFonts w:ascii="Cambria Math" w:eastAsiaTheme="minorEastAsia" w:hAnsi="Cambria Math"/>
+                </w:rPr>
+                <m:t>10</m:t>
+              </m:r>
+            </m:e>
+            <m:sup>
+              <m:r>
+                <w:rPr>
+                  <w:rFonts w:ascii="Cambria Math" w:eastAsiaTheme="minorEastAsia" w:hAnsi="Cambria Math"/>
+                </w:rPr>
+                <m:t>-4</m:t>
+              </m:r>
+            </m:sup>
+          </m:sSup>
+          <m:r>
+            <w:rPr>
+              <w:rFonts w:ascii="Cambria Math" w:eastAsiaTheme="minorEastAsia" w:hAnsi="Cambria Math"/>
+            </w:rPr>
+            <m:t xml:space="preserve"> </m:t>
+          </m:r>
+          <m:d>
+            <m:dPr>
+              <m:begChr m:val="["/>
+              <m:endChr m:val="]"/>
+              <m:ctrlPr>
+                <w:rPr>
+                  <w:rFonts w:ascii="Cambria Math" w:eastAsiaTheme="minorEastAsia" w:hAnsi="Cambria Math"/>
+                  <w:i/>
+                </w:rPr>
+              </m:ctrlPr>
+            </m:dPr>
+            <m:e>
+              <m:r>
+                <w:rPr>
+                  <w:rFonts w:ascii="Cambria Math" w:eastAsiaTheme="minorEastAsia" w:hAnsi="Cambria Math"/>
+                </w:rPr>
+                <m:t>V</m:t>
+              </m:r>
+            </m:e>
+          </m:d>
+          <m:r>
+            <w:rPr>
+              <w:rFonts w:ascii="Cambria Math" w:eastAsiaTheme="minorEastAsia" w:hAnsi="Cambria Math"/>
+            </w:rPr>
+            <m:t xml:space="preserve"> y ∆Vo </m:t>
+          </m:r>
+          <m:d>
+            <m:dPr>
+              <m:ctrlPr>
+                <w:rPr>
+                  <w:rFonts w:ascii="Cambria Math" w:eastAsiaTheme="minorEastAsia" w:hAnsi="Cambria Math"/>
+                  <w:i/>
+                </w:rPr>
+              </m:ctrlPr>
+            </m:dPr>
+            <m:e>
+              <m:r>
+                <w:rPr>
+                  <w:rFonts w:ascii="Cambria Math" w:eastAsiaTheme="minorEastAsia" w:hAnsi="Cambria Math"/>
+                </w:rPr>
+                <m:t>Vos2</m:t>
+              </m:r>
+            </m:e>
+          </m:d>
+          <m:r>
+            <w:rPr>
+              <w:rFonts w:ascii="Cambria Math" w:eastAsiaTheme="minorEastAsia" w:hAnsi="Cambria Math"/>
+            </w:rPr>
+            <m:t>=2,5 x</m:t>
+          </m:r>
+          <m:sSup>
+            <m:sSupPr>
+              <m:ctrlPr>
+                <w:rPr>
+                  <w:rFonts w:ascii="Cambria Math" w:eastAsiaTheme="minorEastAsia" w:hAnsi="Cambria Math"/>
+                  <w:i/>
+                </w:rPr>
+              </m:ctrlPr>
+            </m:sSupPr>
+            <m:e>
+              <m:r>
+                <w:rPr>
+                  <w:rFonts w:ascii="Cambria Math" w:eastAsiaTheme="minorEastAsia" w:hAnsi="Cambria Math"/>
+                </w:rPr>
+                <m:t>10</m:t>
+              </m:r>
+            </m:e>
+            <m:sup>
+              <m:r>
+                <w:rPr>
+                  <w:rFonts w:ascii="Cambria Math" w:eastAsiaTheme="minorEastAsia" w:hAnsi="Cambria Math"/>
+                </w:rPr>
+                <m:t>-5</m:t>
+              </m:r>
+            </m:sup>
+          </m:sSup>
+          <m:r>
+            <w:rPr>
+              <w:rFonts w:ascii="Cambria Math" w:eastAsiaTheme="minorEastAsia" w:hAnsi="Cambria Math"/>
+            </w:rPr>
+            <m:t xml:space="preserve"> </m:t>
+          </m:r>
+          <m:d>
+            <m:dPr>
+              <m:begChr m:val="["/>
+              <m:endChr m:val="]"/>
+              <m:ctrlPr>
+                <w:rPr>
+                  <w:rFonts w:ascii="Cambria Math" w:eastAsiaTheme="minorEastAsia" w:hAnsi="Cambria Math"/>
+                  <w:i/>
+                </w:rPr>
+              </m:ctrlPr>
+            </m:dPr>
+            <m:e>
+              <m:r>
+                <w:rPr>
+                  <w:rFonts w:ascii="Cambria Math" w:eastAsiaTheme="minorEastAsia" w:hAnsi="Cambria Math"/>
+                </w:rPr>
+                <m:t>V</m:t>
+              </m:r>
+            </m:e>
+          </m:d>
+        </m:oMath>
+      </m:oMathPara>
+    </w:p>
+    <w:p>
+      <w:pPr>
+        <w:jc w:val="both"/>
+        <w:rPr>
+          <w:rFonts w:eastAsiaTheme="minorEastAsia"/>
+        </w:rPr>
+      </w:pPr>
+      <m:oMathPara>
+        <m:oMath>
+          <m:r>
+            <w:rPr>
+              <w:rFonts w:ascii="Cambria Math" w:eastAsiaTheme="minorEastAsia" w:hAnsi="Cambria Math"/>
+            </w:rPr>
+            <m:t xml:space="preserve">Para:85°&lt;T&lt;125° → ∆Vo </m:t>
+          </m:r>
+          <m:d>
+            <m:dPr>
+              <m:ctrlPr>
+                <w:rPr>
+                  <w:rFonts w:ascii="Cambria Math" w:eastAsiaTheme="minorEastAsia" w:hAnsi="Cambria Math"/>
+                  <w:i/>
+                </w:rPr>
+              </m:ctrlPr>
+            </m:dPr>
+            <m:e>
+              <m:r>
+                <w:rPr>
+                  <w:rFonts w:ascii="Cambria Math" w:eastAsiaTheme="minorEastAsia" w:hAnsi="Cambria Math"/>
+                </w:rPr>
+                <m:t>Vos1</m:t>
+              </m:r>
+            </m:e>
+          </m:d>
+          <m:r>
+            <w:rPr>
+              <w:rFonts w:ascii="Cambria Math" w:eastAsiaTheme="minorEastAsia" w:hAnsi="Cambria Math"/>
+            </w:rPr>
+            <m:t>=3,85 x</m:t>
+          </m:r>
+          <m:sSup>
+            <m:sSupPr>
+              <m:ctrlPr>
+                <w:rPr>
+                  <w:rFonts w:ascii="Cambria Math" w:eastAsiaTheme="minorEastAsia" w:hAnsi="Cambria Math"/>
+                  <w:i/>
+                </w:rPr>
+              </m:ctrlPr>
+            </m:sSupPr>
+            <m:e>
+              <m:r>
+                <w:rPr>
+                  <w:rFonts w:ascii="Cambria Math" w:eastAsiaTheme="minorEastAsia" w:hAnsi="Cambria Math"/>
+                </w:rPr>
+                <m:t>10</m:t>
+              </m:r>
+            </m:e>
+            <m:sup>
+              <m:r>
+                <w:rPr>
+                  <w:rFonts w:ascii="Cambria Math" w:eastAsiaTheme="minorEastAsia" w:hAnsi="Cambria Math"/>
+                </w:rPr>
+                <m:t>-4</m:t>
+              </m:r>
+            </m:sup>
+          </m:sSup>
+          <m:r>
+            <w:rPr>
+              <w:rFonts w:ascii="Cambria Math" w:eastAsiaTheme="minorEastAsia" w:hAnsi="Cambria Math"/>
+            </w:rPr>
+            <m:t xml:space="preserve"> </m:t>
+          </m:r>
+          <m:d>
+            <m:dPr>
+              <m:begChr m:val="["/>
+              <m:endChr m:val="]"/>
+              <m:ctrlPr>
+                <w:rPr>
+                  <w:rFonts w:ascii="Cambria Math" w:eastAsiaTheme="minorEastAsia" w:hAnsi="Cambria Math"/>
+                  <w:i/>
+                </w:rPr>
+              </m:ctrlPr>
+            </m:dPr>
+            <m:e>
+              <m:r>
+                <w:rPr>
+                  <w:rFonts w:ascii="Cambria Math" w:eastAsiaTheme="minorEastAsia" w:hAnsi="Cambria Math"/>
+                </w:rPr>
+                <m:t>V</m:t>
+              </m:r>
+            </m:e>
+          </m:d>
+          <m:r>
+            <w:rPr>
+              <w:rFonts w:ascii="Cambria Math" w:eastAsiaTheme="minorEastAsia" w:hAnsi="Cambria Math"/>
+            </w:rPr>
+            <m:t xml:space="preserve"> y ∆Vo </m:t>
+          </m:r>
+          <m:d>
+            <m:dPr>
+              <m:ctrlPr>
+                <w:rPr>
+                  <w:rFonts w:ascii="Cambria Math" w:eastAsiaTheme="minorEastAsia" w:hAnsi="Cambria Math"/>
+                  <w:i/>
+                </w:rPr>
+              </m:ctrlPr>
+            </m:dPr>
+            <m:e>
+              <m:r>
+                <w:rPr>
+                  <w:rFonts w:ascii="Cambria Math" w:eastAsiaTheme="minorEastAsia" w:hAnsi="Cambria Math"/>
+                </w:rPr>
+                <m:t>Vos2</m:t>
+              </m:r>
+            </m:e>
+          </m:d>
+          <m:r>
+            <w:rPr>
+              <w:rFonts w:ascii="Cambria Math" w:eastAsiaTheme="minorEastAsia" w:hAnsi="Cambria Math"/>
+            </w:rPr>
+            <m:t>=3,5 x</m:t>
+          </m:r>
+          <m:sSup>
+            <m:sSupPr>
+              <m:ctrlPr>
+                <w:rPr>
+                  <w:rFonts w:ascii="Cambria Math" w:eastAsiaTheme="minorEastAsia" w:hAnsi="Cambria Math"/>
+                  <w:i/>
+                </w:rPr>
+              </m:ctrlPr>
+            </m:sSupPr>
+            <m:e>
+              <m:r>
+                <w:rPr>
+                  <w:rFonts w:ascii="Cambria Math" w:eastAsiaTheme="minorEastAsia" w:hAnsi="Cambria Math"/>
+                </w:rPr>
+                <m:t>10</m:t>
+              </m:r>
+            </m:e>
+            <m:sup>
+              <m:r>
+                <w:rPr>
+                  <w:rFonts w:ascii="Cambria Math" w:eastAsiaTheme="minorEastAsia" w:hAnsi="Cambria Math"/>
+                </w:rPr>
+                <m:t>-5</m:t>
+              </m:r>
+            </m:sup>
+          </m:sSup>
+          <m:d>
+            <m:dPr>
+              <m:begChr m:val="["/>
+              <m:endChr m:val="]"/>
+              <m:ctrlPr>
+                <w:rPr>
+                  <w:rFonts w:ascii="Cambria Math" w:eastAsiaTheme="minorEastAsia" w:hAnsi="Cambria Math"/>
+                  <w:i/>
+                </w:rPr>
+              </m:ctrlPr>
+            </m:dPr>
+            <m:e>
+              <m:r>
+                <w:rPr>
+                  <w:rFonts w:ascii="Cambria Math" w:eastAsiaTheme="minorEastAsia" w:hAnsi="Cambria Math"/>
+                </w:rPr>
+                <m:t>V</m:t>
+              </m:r>
+            </m:e>
+          </m:d>
+        </m:oMath>
+      </m:oMathPara>
+    </w:p>
+    <w:p>
+      <w:pPr>
+        <w:jc w:val="both"/>
+        <w:rPr>
+          <w:rFonts w:eastAsiaTheme="minorEastAsia"/>
+        </w:rPr>
+      </w:pPr>
+      <w:r>
+        <w:rPr>
+          <w:rFonts w:eastAsiaTheme="minorEastAsia"/>
+        </w:rPr>
+        <w:t>En este caso, volvemos a calcular de nuevo el error total para esta temperatura:</w:t>
+      </w:r>
+    </w:p>
+    <w:p>
+      <w:pPr>
+        <w:jc w:val="both"/>
+        <w:rPr>
+          <w:rFonts w:eastAsiaTheme="minorEastAsia"/>
+        </w:rPr>
+      </w:pPr>
+      <m:oMathPara>
+        <m:oMath>
+          <m:r>
+            <w:rPr>
+              <w:rFonts w:ascii="Cambria Math" w:eastAsiaTheme="minorEastAsia" w:hAnsi="Cambria Math"/>
+            </w:rPr>
+            <m:t>Para: 40°&lt;T&lt;85° → ∆Vo=</m:t>
+          </m:r>
+          <m:r>
+            <w:rPr>
+              <w:rFonts w:ascii="Cambria Math" w:eastAsiaTheme="minorEastAsia" w:hAnsi="Cambria Math"/>
+            </w:rPr>
+            <m:t>3,63</m:t>
+          </m:r>
+          <m:r>
+            <w:rPr>
+              <w:rFonts w:ascii="Cambria Math" w:eastAsiaTheme="minorEastAsia" w:hAnsi="Cambria Math"/>
+            </w:rPr>
+            <m:t xml:space="preserve"> x</m:t>
+          </m:r>
+          <m:sSup>
+            <m:sSupPr>
+              <m:ctrlPr>
+                <w:rPr>
+                  <w:rFonts w:ascii="Cambria Math" w:eastAsiaTheme="minorEastAsia" w:hAnsi="Cambria Math"/>
+                  <w:i/>
+                </w:rPr>
+              </m:ctrlPr>
+            </m:sSupPr>
+            <m:e>
+              <m:r>
+                <w:rPr>
+                  <w:rFonts w:ascii="Cambria Math" w:eastAsiaTheme="minorEastAsia" w:hAnsi="Cambria Math"/>
+                </w:rPr>
+                <m:t>10</m:t>
+              </m:r>
+            </m:e>
+            <m:sup>
+              <m:r>
+                <w:rPr>
+                  <w:rFonts w:ascii="Cambria Math" w:eastAsiaTheme="minorEastAsia" w:hAnsi="Cambria Math"/>
+                </w:rPr>
+                <m:t>-4</m:t>
+              </m:r>
+            </m:sup>
+          </m:sSup>
+          <m:r>
+            <w:rPr>
+              <w:rFonts w:ascii="Cambria Math" w:eastAsiaTheme="minorEastAsia" w:hAnsi="Cambria Math"/>
+            </w:rPr>
+            <m:t xml:space="preserve"> </m:t>
+          </m:r>
+          <m:d>
+            <m:dPr>
+              <m:begChr m:val="["/>
+              <m:endChr m:val="]"/>
+              <m:ctrlPr>
+                <w:rPr>
+                  <w:rFonts w:ascii="Cambria Math" w:eastAsiaTheme="minorEastAsia" w:hAnsi="Cambria Math"/>
+                  <w:i/>
+                </w:rPr>
+              </m:ctrlPr>
+            </m:dPr>
+            <m:e>
+              <m:r>
+                <w:rPr>
+                  <w:rFonts w:ascii="Cambria Math" w:eastAsiaTheme="minorEastAsia" w:hAnsi="Cambria Math"/>
+                </w:rPr>
+                <m:t>V</m:t>
+              </m:r>
+            </m:e>
+          </m:d>
+          <m:r>
+            <w:rPr>
+              <w:rFonts w:ascii="Cambria Math" w:eastAsiaTheme="minorEastAsia" w:hAnsi="Cambria Math"/>
+            </w:rPr>
+            <m:t xml:space="preserve"> </m:t>
+          </m:r>
+          <m:r>
+            <w:rPr>
+              <w:rFonts w:ascii="Cambria Math" w:eastAsiaTheme="minorEastAsia" w:hAnsi="Cambria Math"/>
+            </w:rPr>
+            <m:t xml:space="preserve">=363 </m:t>
+          </m:r>
+          <m:d>
+            <m:dPr>
+              <m:begChr m:val="["/>
+              <m:endChr m:val="]"/>
+              <m:ctrlPr>
+                <w:rPr>
+                  <w:rFonts w:ascii="Cambria Math" w:eastAsiaTheme="minorEastAsia" w:hAnsi="Cambria Math"/>
+                  <w:i/>
+                </w:rPr>
+              </m:ctrlPr>
+            </m:dPr>
+            <m:e>
+              <m:r>
+                <w:rPr>
+                  <w:rFonts w:ascii="Cambria Math" w:eastAsiaTheme="minorEastAsia" w:hAnsi="Cambria Math"/>
+                </w:rPr>
+                <m:t>μV</m:t>
+              </m:r>
+            </m:e>
+          </m:d>
+          <m:r>
+            <w:rPr>
+              <w:rFonts w:ascii="Cambria Math" w:eastAsiaTheme="minorEastAsia" w:hAnsi="Cambria Math"/>
+            </w:rPr>
+            <m:t xml:space="preserve"> </m:t>
+          </m:r>
+        </m:oMath>
+      </m:oMathPara>
+    </w:p>
+    <w:p>
+      <w:pPr>
+        <w:jc w:val="both"/>
+        <w:rPr>
+          <w:rFonts w:eastAsiaTheme="minorEastAsia"/>
+        </w:rPr>
+      </w:pPr>
+      <m:oMathPara>
+        <m:oMath>
+          <m:r>
+            <w:rPr>
+              <w:rFonts w:ascii="Cambria Math" w:eastAsiaTheme="minorEastAsia" w:hAnsi="Cambria Math"/>
+            </w:rPr>
+            <m:t>Para:</m:t>
+          </m:r>
+          <m:r>
+            <w:rPr>
+              <w:rFonts w:ascii="Cambria Math" w:eastAsiaTheme="minorEastAsia" w:hAnsi="Cambria Math"/>
+            </w:rPr>
+            <m:t xml:space="preserve"> </m:t>
+          </m:r>
+          <m:r>
+            <w:rPr>
+              <w:rFonts w:ascii="Cambria Math" w:eastAsiaTheme="minorEastAsia" w:hAnsi="Cambria Math"/>
+            </w:rPr>
+            <m:t>85°&lt;T&lt;125° → ∆Vo=</m:t>
+          </m:r>
+          <m:r>
+            <w:rPr>
+              <w:rFonts w:ascii="Cambria Math" w:eastAsiaTheme="minorEastAsia" w:hAnsi="Cambria Math"/>
+            </w:rPr>
+            <m:t>4,94</m:t>
+          </m:r>
+          <m:r>
+            <w:rPr>
+              <w:rFonts w:ascii="Cambria Math" w:eastAsiaTheme="minorEastAsia" w:hAnsi="Cambria Math"/>
+            </w:rPr>
+            <m:t xml:space="preserve"> x</m:t>
+          </m:r>
+          <m:sSup>
+            <m:sSupPr>
+              <m:ctrlPr>
+                <w:rPr>
+                  <w:rFonts w:ascii="Cambria Math" w:eastAsiaTheme="minorEastAsia" w:hAnsi="Cambria Math"/>
+                  <w:i/>
+                </w:rPr>
+              </m:ctrlPr>
+            </m:sSupPr>
+            <m:e>
+              <m:r>
+                <w:rPr>
+                  <w:rFonts w:ascii="Cambria Math" w:eastAsiaTheme="minorEastAsia" w:hAnsi="Cambria Math"/>
+                </w:rPr>
+                <m:t>10</m:t>
+              </m:r>
+            </m:e>
+            <m:sup>
+              <m:r>
+                <w:rPr>
+                  <w:rFonts w:ascii="Cambria Math" w:eastAsiaTheme="minorEastAsia" w:hAnsi="Cambria Math"/>
+                </w:rPr>
+                <m:t>-4</m:t>
+              </m:r>
+            </m:sup>
+          </m:sSup>
+          <m:r>
+            <w:rPr>
+              <w:rFonts w:ascii="Cambria Math" w:eastAsiaTheme="minorEastAsia" w:hAnsi="Cambria Math"/>
+            </w:rPr>
+            <m:t xml:space="preserve"> </m:t>
+          </m:r>
+          <m:d>
+            <m:dPr>
+              <m:begChr m:val="["/>
+              <m:endChr m:val="]"/>
+              <m:ctrlPr>
+                <w:rPr>
+                  <w:rFonts w:ascii="Cambria Math" w:eastAsiaTheme="minorEastAsia" w:hAnsi="Cambria Math"/>
+                  <w:i/>
+                </w:rPr>
+              </m:ctrlPr>
+            </m:dPr>
+            <m:e>
+              <m:r>
+                <w:rPr>
+                  <w:rFonts w:ascii="Cambria Math" w:eastAsiaTheme="minorEastAsia" w:hAnsi="Cambria Math"/>
+                </w:rPr>
+                <m:t>V</m:t>
+              </m:r>
+            </m:e>
+          </m:d>
+          <m:r>
+            <w:rPr>
+              <w:rFonts w:ascii="Cambria Math" w:eastAsiaTheme="minorEastAsia" w:hAnsi="Cambria Math"/>
+            </w:rPr>
+            <m:t>=494 [μV]</m:t>
+          </m:r>
+        </m:oMath>
+      </m:oMathPara>
+    </w:p>
+    <w:p>
+      <w:pPr>
+        <w:jc w:val="both"/>
+        <w:rPr>
+          <w:rFonts w:eastAsiaTheme="minorEastAsia"/>
+        </w:rPr>
+      </w:pPr>
     </w:p>
     <w:p>
       <w:pPr>
         <w:pStyle w:val="Ttulo3"/>
       </w:pPr>
-      <w:bookmarkStart w:id="7" w:name="_Toc179738775"/>
+      <w:bookmarkStart w:id="6" w:name="_Toc179738775"/>
       <w:r>
         <w:t>Selección de componentes</w:t>
       </w:r>
-      <w:bookmarkEnd w:id="7"/>
+      <w:bookmarkEnd w:id="6"/>
       <w:r>
         <w:t xml:space="preserve"> </w:t>
       </w:r>
@@ -5408,8 +6903,9 @@
           <w:noProof/>
           <w:lang w:val="es-AR" w:eastAsia="es-AR"/>
         </w:rPr>
+        <w:lastRenderedPageBreak/>
         <w:drawing>
-          <wp:inline distT="0" distB="0" distL="0" distR="0">
+          <wp:inline distT="0" distB="0" distL="0" distR="0" wp14:anchorId="458A01F0" wp14:editId="5A793CDC">
             <wp:extent cx="5400040" cy="1612845"/>
             <wp:effectExtent l="0" t="0" r="0" b="6985"/>
             <wp:docPr id="2" name="Imagen 2"/>
@@ -5463,7 +6959,15 @@
         <w:jc w:val="both"/>
       </w:pPr>
       <w:r>
-        <w:t xml:space="preserve">Dando como resultado final un precio de 24.754,11$ de electrónica por balanza, teniendo un margen de 222.246,00$ para el resto de componentes (carcasa, display, </w:t>
+        <w:t xml:space="preserve">Dando como resultado final un precio de 24.754,11$ de electrónica por balanza, teniendo un margen de 222.246,00$ para el resto de componentes (carcasa, </w:t>
+      </w:r>
+      <w:proofErr w:type="spellStart"/>
+      <w:r>
+        <w:t>display</w:t>
+      </w:r>
+      <w:proofErr w:type="spellEnd"/>
+      <w:r>
+        <w:t xml:space="preserve">, </w:t>
       </w:r>
       <w:r>
         <w:t>mano de obra, calibración</w:t>
@@ -5572,7 +7076,7 @@
 </file>
 
 <file path=word/endnotes.xml><?xml version="1.0" encoding="utf-8"?>
-<w:endnotes xmlns:wpc="http://schemas.microsoft.com/office/word/2010/wordprocessingCanvas" xmlns:cx="http://schemas.microsoft.com/office/drawing/2014/chartex" xmlns:cx1="http://schemas.microsoft.com/office/drawing/2015/9/8/chartex" xmlns:mc="http://schemas.openxmlformats.org/markup-compatibility/2006" xmlns:o="urn:schemas-microsoft-com:office:office" xmlns:r="http://schemas.openxmlformats.org/officeDocument/2006/relationships" xmlns:m="http://schemas.openxmlformats.org/officeDocument/2006/math" xmlns:v="urn:schemas-microsoft-com:vml" xmlns:wp14="http://schemas.microsoft.com/office/word/2010/wordprocessingDrawing" xmlns:wp="http://schemas.openxmlformats.org/drawingml/2006/wordprocessingDrawing" xmlns:w10="urn:schemas-microsoft-com:office:word" xmlns:w="http://schemas.openxmlformats.org/wordprocessingml/2006/main" xmlns:w14="http://schemas.microsoft.com/office/word/2010/wordml" xmlns:w15="http://schemas.microsoft.com/office/word/2012/wordml" xmlns:w16se="http://schemas.microsoft.com/office/word/2015/wordml/symex" xmlns:wpg="http://schemas.microsoft.com/office/word/2010/wordprocessingGroup" xmlns:wpi="http://schemas.microsoft.com/office/word/2010/wordprocessingInk" xmlns:wne="http://schemas.microsoft.com/office/word/2006/wordml" xmlns:wps="http://schemas.microsoft.com/office/word/2010/wordprocessingShape" mc:Ignorable="w14 w15 w16se wp14">
+<w:endnotes xmlns:wpc="http://schemas.microsoft.com/office/word/2010/wordprocessingCanvas" xmlns:cx="http://schemas.microsoft.com/office/drawing/2014/chartex" xmlns:cx1="http://schemas.microsoft.com/office/drawing/2015/9/8/chartex" xmlns:cx2="http://schemas.microsoft.com/office/drawing/2015/10/21/chartex" xmlns:cx3="http://schemas.microsoft.com/office/drawing/2016/5/9/chartex" xmlns:cx4="http://schemas.microsoft.com/office/drawing/2016/5/10/chartex" xmlns:cx5="http://schemas.microsoft.com/office/drawing/2016/5/11/chartex" xmlns:cx6="http://schemas.microsoft.com/office/drawing/2016/5/12/chartex" xmlns:cx7="http://schemas.microsoft.com/office/drawing/2016/5/13/chartex" xmlns:cx8="http://schemas.microsoft.com/office/drawing/2016/5/14/chartex" xmlns:mc="http://schemas.openxmlformats.org/markup-compatibility/2006" xmlns:aink="http://schemas.microsoft.com/office/drawing/2016/ink" xmlns:am3d="http://schemas.microsoft.com/office/drawing/2017/model3d" xmlns:o="urn:schemas-microsoft-com:office:office" xmlns:oel="http://schemas.microsoft.com/office/2019/extlst" xmlns:r="http://schemas.openxmlformats.org/officeDocument/2006/relationships" xmlns:m="http://schemas.openxmlformats.org/officeDocument/2006/math" xmlns:v="urn:schemas-microsoft-com:vml" xmlns:wp14="http://schemas.microsoft.com/office/word/2010/wordprocessingDrawing" xmlns:wp="http://schemas.openxmlformats.org/drawingml/2006/wordprocessingDrawing" xmlns:w10="urn:schemas-microsoft-com:office:word" xmlns:w="http://schemas.openxmlformats.org/wordprocessingml/2006/main" xmlns:w14="http://schemas.microsoft.com/office/word/2010/wordml" xmlns:w15="http://schemas.microsoft.com/office/word/2012/wordml" xmlns:w16cex="http://schemas.microsoft.com/office/word/2018/wordml/cex" xmlns:w16cid="http://schemas.microsoft.com/office/word/2016/wordml/cid" xmlns:w16="http://schemas.microsoft.com/office/word/2018/wordml" xmlns:w16du="http://schemas.microsoft.com/office/word/2023/wordml/word16du" xmlns:w16sdtdh="http://schemas.microsoft.com/office/word/2020/wordml/sdtdatahash" xmlns:w16se="http://schemas.microsoft.com/office/word/2015/wordml/symex" xmlns:wpg="http://schemas.microsoft.com/office/word/2010/wordprocessingGroup" xmlns:wpi="http://schemas.microsoft.com/office/word/2010/wordprocessingInk" xmlns:wne="http://schemas.microsoft.com/office/word/2006/wordml" xmlns:wps="http://schemas.microsoft.com/office/word/2010/wordprocessingShape" mc:Ignorable="w14 w15 w16se w16cid w16 w16cex w16sdtdh w16du wp14">
   <w:endnote w:type="separator" w:id="-1">
     <w:p>
       <w:pPr>
@@ -5597,7 +7101,7 @@
 </file>
 
 <file path=word/footer1.xml><?xml version="1.0" encoding="utf-8"?>
-<w:ftr xmlns:wpc="http://schemas.microsoft.com/office/word/2010/wordprocessingCanvas" xmlns:cx="http://schemas.microsoft.com/office/drawing/2014/chartex" xmlns:cx1="http://schemas.microsoft.com/office/drawing/2015/9/8/chartex" xmlns:mc="http://schemas.openxmlformats.org/markup-compatibility/2006" xmlns:o="urn:schemas-microsoft-com:office:office" xmlns:r="http://schemas.openxmlformats.org/officeDocument/2006/relationships" xmlns:m="http://schemas.openxmlformats.org/officeDocument/2006/math" xmlns:v="urn:schemas-microsoft-com:vml" xmlns:wp14="http://schemas.microsoft.com/office/word/2010/wordprocessingDrawing" xmlns:wp="http://schemas.openxmlformats.org/drawingml/2006/wordprocessingDrawing" xmlns:w10="urn:schemas-microsoft-com:office:word" xmlns:w="http://schemas.openxmlformats.org/wordprocessingml/2006/main" xmlns:w14="http://schemas.microsoft.com/office/word/2010/wordml" xmlns:w15="http://schemas.microsoft.com/office/word/2012/wordml" xmlns:w16se="http://schemas.microsoft.com/office/word/2015/wordml/symex" xmlns:wpg="http://schemas.microsoft.com/office/word/2010/wordprocessingGroup" xmlns:wpi="http://schemas.microsoft.com/office/word/2010/wordprocessingInk" xmlns:wne="http://schemas.microsoft.com/office/word/2006/wordml" xmlns:wps="http://schemas.microsoft.com/office/word/2010/wordprocessingShape" mc:Ignorable="w14 w15 w16se wp14">
+<w:ftr xmlns:wpc="http://schemas.microsoft.com/office/word/2010/wordprocessingCanvas" xmlns:cx="http://schemas.microsoft.com/office/drawing/2014/chartex" xmlns:cx1="http://schemas.microsoft.com/office/drawing/2015/9/8/chartex" xmlns:cx2="http://schemas.microsoft.com/office/drawing/2015/10/21/chartex" xmlns:cx3="http://schemas.microsoft.com/office/drawing/2016/5/9/chartex" xmlns:cx4="http://schemas.microsoft.com/office/drawing/2016/5/10/chartex" xmlns:cx5="http://schemas.microsoft.com/office/drawing/2016/5/11/chartex" xmlns:cx6="http://schemas.microsoft.com/office/drawing/2016/5/12/chartex" xmlns:cx7="http://schemas.microsoft.com/office/drawing/2016/5/13/chartex" xmlns:cx8="http://schemas.microsoft.com/office/drawing/2016/5/14/chartex" xmlns:mc="http://schemas.openxmlformats.org/markup-compatibility/2006" xmlns:aink="http://schemas.microsoft.com/office/drawing/2016/ink" xmlns:am3d="http://schemas.microsoft.com/office/drawing/2017/model3d" xmlns:o="urn:schemas-microsoft-com:office:office" xmlns:oel="http://schemas.microsoft.com/office/2019/extlst" xmlns:r="http://schemas.openxmlformats.org/officeDocument/2006/relationships" xmlns:m="http://schemas.openxmlformats.org/officeDocument/2006/math" xmlns:v="urn:schemas-microsoft-com:vml" xmlns:wp14="http://schemas.microsoft.com/office/word/2010/wordprocessingDrawing" xmlns:wp="http://schemas.openxmlformats.org/drawingml/2006/wordprocessingDrawing" xmlns:w10="urn:schemas-microsoft-com:office:word" xmlns:w="http://schemas.openxmlformats.org/wordprocessingml/2006/main" xmlns:w14="http://schemas.microsoft.com/office/word/2010/wordml" xmlns:w15="http://schemas.microsoft.com/office/word/2012/wordml" xmlns:w16cex="http://schemas.microsoft.com/office/word/2018/wordml/cex" xmlns:w16cid="http://schemas.microsoft.com/office/word/2016/wordml/cid" xmlns:w16="http://schemas.microsoft.com/office/word/2018/wordml" xmlns:w16du="http://schemas.microsoft.com/office/word/2023/wordml/word16du" xmlns:w16sdtdh="http://schemas.microsoft.com/office/word/2020/wordml/sdtdatahash" xmlns:w16se="http://schemas.microsoft.com/office/word/2015/wordml/symex" xmlns:wpg="http://schemas.microsoft.com/office/word/2010/wordprocessingGroup" xmlns:wpi="http://schemas.microsoft.com/office/word/2010/wordprocessingInk" xmlns:wne="http://schemas.microsoft.com/office/word/2006/wordml" xmlns:wps="http://schemas.microsoft.com/office/word/2010/wordprocessingShape" mc:Ignorable="w14 w15 w16se w16cid w16 w16cex w16sdtdh w16du wp14">
   <w:p>
     <w:pPr>
       <w:pStyle w:val="Piedepgina"/>
@@ -5614,7 +7118,6 @@
           <w:docPartUnique/>
         </w:docPartObj>
       </w:sdtPr>
-      <w:sdtEndPr/>
       <w:sdtContent>
         <w:r>
           <w:fldChar w:fldCharType="begin"/>
@@ -5646,7 +7149,7 @@
 </file>
 
 <file path=word/footnotes.xml><?xml version="1.0" encoding="utf-8"?>
-<w:footnotes xmlns:wpc="http://schemas.microsoft.com/office/word/2010/wordprocessingCanvas" xmlns:cx="http://schemas.microsoft.com/office/drawing/2014/chartex" xmlns:cx1="http://schemas.microsoft.com/office/drawing/2015/9/8/chartex" xmlns:mc="http://schemas.openxmlformats.org/markup-compatibility/2006" xmlns:o="urn:schemas-microsoft-com:office:office" xmlns:r="http://schemas.openxmlformats.org/officeDocument/2006/relationships" xmlns:m="http://schemas.openxmlformats.org/officeDocument/2006/math" xmlns:v="urn:schemas-microsoft-com:vml" xmlns:wp14="http://schemas.microsoft.com/office/word/2010/wordprocessingDrawing" xmlns:wp="http://schemas.openxmlformats.org/drawingml/2006/wordprocessingDrawing" xmlns:w10="urn:schemas-microsoft-com:office:word" xmlns:w="http://schemas.openxmlformats.org/wordprocessingml/2006/main" xmlns:w14="http://schemas.microsoft.com/office/word/2010/wordml" xmlns:w15="http://schemas.microsoft.com/office/word/2012/wordml" xmlns:w16se="http://schemas.microsoft.com/office/word/2015/wordml/symex" xmlns:wpg="http://schemas.microsoft.com/office/word/2010/wordprocessingGroup" xmlns:wpi="http://schemas.microsoft.com/office/word/2010/wordprocessingInk" xmlns:wne="http://schemas.microsoft.com/office/word/2006/wordml" xmlns:wps="http://schemas.microsoft.com/office/word/2010/wordprocessingShape" mc:Ignorable="w14 w15 w16se wp14">
+<w:footnotes xmlns:wpc="http://schemas.microsoft.com/office/word/2010/wordprocessingCanvas" xmlns:cx="http://schemas.microsoft.com/office/drawing/2014/chartex" xmlns:cx1="http://schemas.microsoft.com/office/drawing/2015/9/8/chartex" xmlns:cx2="http://schemas.microsoft.com/office/drawing/2015/10/21/chartex" xmlns:cx3="http://schemas.microsoft.com/office/drawing/2016/5/9/chartex" xmlns:cx4="http://schemas.microsoft.com/office/drawing/2016/5/10/chartex" xmlns:cx5="http://schemas.microsoft.com/office/drawing/2016/5/11/chartex" xmlns:cx6="http://schemas.microsoft.com/office/drawing/2016/5/12/chartex" xmlns:cx7="http://schemas.microsoft.com/office/drawing/2016/5/13/chartex" xmlns:cx8="http://schemas.microsoft.com/office/drawing/2016/5/14/chartex" xmlns:mc="http://schemas.openxmlformats.org/markup-compatibility/2006" xmlns:aink="http://schemas.microsoft.com/office/drawing/2016/ink" xmlns:am3d="http://schemas.microsoft.com/office/drawing/2017/model3d" xmlns:o="urn:schemas-microsoft-com:office:office" xmlns:oel="http://schemas.microsoft.com/office/2019/extlst" xmlns:r="http://schemas.openxmlformats.org/officeDocument/2006/relationships" xmlns:m="http://schemas.openxmlformats.org/officeDocument/2006/math" xmlns:v="urn:schemas-microsoft-com:vml" xmlns:wp14="http://schemas.microsoft.com/office/word/2010/wordprocessingDrawing" xmlns:wp="http://schemas.openxmlformats.org/drawingml/2006/wordprocessingDrawing" xmlns:w10="urn:schemas-microsoft-com:office:word" xmlns:w="http://schemas.openxmlformats.org/wordprocessingml/2006/main" xmlns:w14="http://schemas.microsoft.com/office/word/2010/wordml" xmlns:w15="http://schemas.microsoft.com/office/word/2012/wordml" xmlns:w16cex="http://schemas.microsoft.com/office/word/2018/wordml/cex" xmlns:w16cid="http://schemas.microsoft.com/office/word/2016/wordml/cid" xmlns:w16="http://schemas.microsoft.com/office/word/2018/wordml" xmlns:w16du="http://schemas.microsoft.com/office/word/2023/wordml/word16du" xmlns:w16sdtdh="http://schemas.microsoft.com/office/word/2020/wordml/sdtdatahash" xmlns:w16se="http://schemas.microsoft.com/office/word/2015/wordml/symex" xmlns:wpg="http://schemas.microsoft.com/office/word/2010/wordprocessingGroup" xmlns:wpi="http://schemas.microsoft.com/office/word/2010/wordprocessingInk" xmlns:wne="http://schemas.microsoft.com/office/word/2006/wordml" xmlns:wps="http://schemas.microsoft.com/office/word/2010/wordprocessingShape" mc:Ignorable="w14 w15 w16se w16cid w16 w16cex w16sdtdh w16du wp14">
   <w:footnote w:type="separator" w:id="-1">
     <w:p>
       <w:pPr>
@@ -5671,7 +7174,7 @@
 </file>
 
 <file path=word/header1.xml><?xml version="1.0" encoding="utf-8"?>
-<w:hdr xmlns:wpc="http://schemas.microsoft.com/office/word/2010/wordprocessingCanvas" xmlns:cx="http://schemas.microsoft.com/office/drawing/2014/chartex" xmlns:cx1="http://schemas.microsoft.com/office/drawing/2015/9/8/chartex" xmlns:mc="http://schemas.openxmlformats.org/markup-compatibility/2006" xmlns:o="urn:schemas-microsoft-com:office:office" xmlns:r="http://schemas.openxmlformats.org/officeDocument/2006/relationships" xmlns:m="http://schemas.openxmlformats.org/officeDocument/2006/math" xmlns:v="urn:schemas-microsoft-com:vml" xmlns:wp14="http://schemas.microsoft.com/office/word/2010/wordprocessingDrawing" xmlns:wp="http://schemas.openxmlformats.org/drawingml/2006/wordprocessingDrawing" xmlns:w10="urn:schemas-microsoft-com:office:word" xmlns:w="http://schemas.openxmlformats.org/wordprocessingml/2006/main" xmlns:w14="http://schemas.microsoft.com/office/word/2010/wordml" xmlns:w15="http://schemas.microsoft.com/office/word/2012/wordml" xmlns:w16se="http://schemas.microsoft.com/office/word/2015/wordml/symex" xmlns:wpg="http://schemas.microsoft.com/office/word/2010/wordprocessingGroup" xmlns:wpi="http://schemas.microsoft.com/office/word/2010/wordprocessingInk" xmlns:wne="http://schemas.microsoft.com/office/word/2006/wordml" xmlns:wps="http://schemas.microsoft.com/office/word/2010/wordprocessingShape" mc:Ignorable="w14 w15 w16se wp14">
+<w:hdr xmlns:wpc="http://schemas.microsoft.com/office/word/2010/wordprocessingCanvas" xmlns:cx="http://schemas.microsoft.com/office/drawing/2014/chartex" xmlns:cx1="http://schemas.microsoft.com/office/drawing/2015/9/8/chartex" xmlns:cx2="http://schemas.microsoft.com/office/drawing/2015/10/21/chartex" xmlns:cx3="http://schemas.microsoft.com/office/drawing/2016/5/9/chartex" xmlns:cx4="http://schemas.microsoft.com/office/drawing/2016/5/10/chartex" xmlns:cx5="http://schemas.microsoft.com/office/drawing/2016/5/11/chartex" xmlns:cx6="http://schemas.microsoft.com/office/drawing/2016/5/12/chartex" xmlns:cx7="http://schemas.microsoft.com/office/drawing/2016/5/13/chartex" xmlns:cx8="http://schemas.microsoft.com/office/drawing/2016/5/14/chartex" xmlns:mc="http://schemas.openxmlformats.org/markup-compatibility/2006" xmlns:aink="http://schemas.microsoft.com/office/drawing/2016/ink" xmlns:am3d="http://schemas.microsoft.com/office/drawing/2017/model3d" xmlns:o="urn:schemas-microsoft-com:office:office" xmlns:oel="http://schemas.microsoft.com/office/2019/extlst" xmlns:r="http://schemas.openxmlformats.org/officeDocument/2006/relationships" xmlns:m="http://schemas.openxmlformats.org/officeDocument/2006/math" xmlns:v="urn:schemas-microsoft-com:vml" xmlns:wp14="http://schemas.microsoft.com/office/word/2010/wordprocessingDrawing" xmlns:wp="http://schemas.openxmlformats.org/drawingml/2006/wordprocessingDrawing" xmlns:w10="urn:schemas-microsoft-com:office:word" xmlns:w="http://schemas.openxmlformats.org/wordprocessingml/2006/main" xmlns:w14="http://schemas.microsoft.com/office/word/2010/wordml" xmlns:w15="http://schemas.microsoft.com/office/word/2012/wordml" xmlns:w16cex="http://schemas.microsoft.com/office/word/2018/wordml/cex" xmlns:w16cid="http://schemas.microsoft.com/office/word/2016/wordml/cid" xmlns:w16="http://schemas.microsoft.com/office/word/2018/wordml" xmlns:w16du="http://schemas.microsoft.com/office/word/2023/wordml/word16du" xmlns:w16sdtdh="http://schemas.microsoft.com/office/word/2020/wordml/sdtdatahash" xmlns:w16se="http://schemas.microsoft.com/office/word/2015/wordml/symex" xmlns:wpg="http://schemas.microsoft.com/office/word/2010/wordprocessingGroup" xmlns:wpi="http://schemas.microsoft.com/office/word/2010/wordprocessingInk" xmlns:wne="http://schemas.microsoft.com/office/word/2006/wordml" xmlns:wps="http://schemas.microsoft.com/office/word/2010/wordprocessingShape" mc:Ignorable="w14 w15 w16se w16cid w16 w16cex w16sdtdh w16du wp14">
   <w:p>
     <w:pPr>
       <w:pStyle w:val="Encabezado"/>
@@ -5688,7 +7191,7 @@
         <w:lang w:val="es-AR" w:eastAsia="es-AR"/>
       </w:rPr>
       <w:drawing>
-        <wp:anchor distT="0" distB="0" distL="114300" distR="114300" simplePos="0" relativeHeight="251658240" behindDoc="0" locked="0" layoutInCell="1" allowOverlap="1" wp14:anchorId="790BDDCB" wp14:editId="5748A3DD">
+        <wp:anchor distT="0" distB="0" distL="114300" distR="114300" simplePos="0" relativeHeight="251658240" behindDoc="0" locked="0" layoutInCell="1" allowOverlap="1" wp14:anchorId="1ADE31D3" wp14:editId="592A305C">
           <wp:simplePos x="0" y="0"/>
           <wp:positionH relativeFrom="margin">
             <wp:align>left</wp:align>
@@ -5797,7 +7300,7 @@
 </file>
 
 <file path=word/numbering.xml><?xml version="1.0" encoding="utf-8"?>
-<w:numbering xmlns:wpc="http://schemas.microsoft.com/office/word/2010/wordprocessingCanvas" xmlns:cx="http://schemas.microsoft.com/office/drawing/2014/chartex" xmlns:cx1="http://schemas.microsoft.com/office/drawing/2015/9/8/chartex" xmlns:mc="http://schemas.openxmlformats.org/markup-compatibility/2006" xmlns:o="urn:schemas-microsoft-com:office:office" xmlns:r="http://schemas.openxmlformats.org/officeDocument/2006/relationships" xmlns:m="http://schemas.openxmlformats.org/officeDocument/2006/math" xmlns:v="urn:schemas-microsoft-com:vml" xmlns:wp14="http://schemas.microsoft.com/office/word/2010/wordprocessingDrawing" xmlns:wp="http://schemas.openxmlformats.org/drawingml/2006/wordprocessingDrawing" xmlns:w10="urn:schemas-microsoft-com:office:word" xmlns:w="http://schemas.openxmlformats.org/wordprocessingml/2006/main" xmlns:w14="http://schemas.microsoft.com/office/word/2010/wordml" xmlns:w15="http://schemas.microsoft.com/office/word/2012/wordml" xmlns:w16se="http://schemas.microsoft.com/office/word/2015/wordml/symex" xmlns:wpg="http://schemas.microsoft.com/office/word/2010/wordprocessingGroup" xmlns:wpi="http://schemas.microsoft.com/office/word/2010/wordprocessingInk" xmlns:wne="http://schemas.microsoft.com/office/word/2006/wordml" xmlns:wps="http://schemas.microsoft.com/office/word/2010/wordprocessingShape" mc:Ignorable="w14 w15 w16se wp14">
+<w:numbering xmlns:wpc="http://schemas.microsoft.com/office/word/2010/wordprocessingCanvas" xmlns:cx="http://schemas.microsoft.com/office/drawing/2014/chartex" xmlns:cx1="http://schemas.microsoft.com/office/drawing/2015/9/8/chartex" xmlns:cx2="http://schemas.microsoft.com/office/drawing/2015/10/21/chartex" xmlns:cx3="http://schemas.microsoft.com/office/drawing/2016/5/9/chartex" xmlns:cx4="http://schemas.microsoft.com/office/drawing/2016/5/10/chartex" xmlns:cx5="http://schemas.microsoft.com/office/drawing/2016/5/11/chartex" xmlns:cx6="http://schemas.microsoft.com/office/drawing/2016/5/12/chartex" xmlns:cx7="http://schemas.microsoft.com/office/drawing/2016/5/13/chartex" xmlns:cx8="http://schemas.microsoft.com/office/drawing/2016/5/14/chartex" xmlns:mc="http://schemas.openxmlformats.org/markup-compatibility/2006" xmlns:aink="http://schemas.microsoft.com/office/drawing/2016/ink" xmlns:am3d="http://schemas.microsoft.com/office/drawing/2017/model3d" xmlns:o="urn:schemas-microsoft-com:office:office" xmlns:oel="http://schemas.microsoft.com/office/2019/extlst" xmlns:r="http://schemas.openxmlformats.org/officeDocument/2006/relationships" xmlns:m="http://schemas.openxmlformats.org/officeDocument/2006/math" xmlns:v="urn:schemas-microsoft-com:vml" xmlns:wp14="http://schemas.microsoft.com/office/word/2010/wordprocessingDrawing" xmlns:wp="http://schemas.openxmlformats.org/drawingml/2006/wordprocessingDrawing" xmlns:w10="urn:schemas-microsoft-com:office:word" xmlns:w="http://schemas.openxmlformats.org/wordprocessingml/2006/main" xmlns:w14="http://schemas.microsoft.com/office/word/2010/wordml" xmlns:w15="http://schemas.microsoft.com/office/word/2012/wordml" xmlns:w16cex="http://schemas.microsoft.com/office/word/2018/wordml/cex" xmlns:w16cid="http://schemas.microsoft.com/office/word/2016/wordml/cid" xmlns:w16="http://schemas.microsoft.com/office/word/2018/wordml" xmlns:w16du="http://schemas.microsoft.com/office/word/2023/wordml/word16du" xmlns:w16sdtdh="http://schemas.microsoft.com/office/word/2020/wordml/sdtdatahash" xmlns:w16se="http://schemas.microsoft.com/office/word/2015/wordml/symex" xmlns:wpg="http://schemas.microsoft.com/office/word/2010/wordprocessingGroup" xmlns:wpi="http://schemas.microsoft.com/office/word/2010/wordprocessingInk" xmlns:wne="http://schemas.microsoft.com/office/word/2006/wordml" xmlns:wps="http://schemas.microsoft.com/office/word/2010/wordprocessingShape" mc:Ignorable="w14 w15 w16se w16cid w16 w16cex w16sdtdh w16du wp14">
   <w:abstractNum w:abstractNumId="0" w15:restartNumberingAfterBreak="0">
     <w:nsid w:val="023317E4"/>
     <w:multiLevelType w:val="hybridMultilevel"/>
@@ -7030,44 +8533,44 @@
       </w:rPr>
     </w:lvl>
   </w:abstractNum>
-  <w:num w:numId="1">
+  <w:num w:numId="1" w16cid:durableId="396125843">
     <w:abstractNumId w:val="9"/>
   </w:num>
-  <w:num w:numId="2">
+  <w:num w:numId="2" w16cid:durableId="91706676">
     <w:abstractNumId w:val="2"/>
   </w:num>
-  <w:num w:numId="3">
+  <w:num w:numId="3" w16cid:durableId="1589269531">
     <w:abstractNumId w:val="3"/>
   </w:num>
-  <w:num w:numId="4">
+  <w:num w:numId="4" w16cid:durableId="2122332266">
     <w:abstractNumId w:val="10"/>
   </w:num>
-  <w:num w:numId="5">
+  <w:num w:numId="5" w16cid:durableId="773284790">
     <w:abstractNumId w:val="4"/>
   </w:num>
-  <w:num w:numId="6">
+  <w:num w:numId="6" w16cid:durableId="2045448657">
     <w:abstractNumId w:val="6"/>
   </w:num>
-  <w:num w:numId="7">
+  <w:num w:numId="7" w16cid:durableId="442920947">
     <w:abstractNumId w:val="5"/>
   </w:num>
-  <w:num w:numId="8">
+  <w:num w:numId="8" w16cid:durableId="29503452">
     <w:abstractNumId w:val="8"/>
   </w:num>
-  <w:num w:numId="9">
+  <w:num w:numId="9" w16cid:durableId="959531929">
     <w:abstractNumId w:val="1"/>
   </w:num>
-  <w:num w:numId="10">
+  <w:num w:numId="10" w16cid:durableId="683283394">
     <w:abstractNumId w:val="0"/>
   </w:num>
-  <w:num w:numId="11">
+  <w:num w:numId="11" w16cid:durableId="579215302">
     <w:abstractNumId w:val="7"/>
   </w:num>
 </w:numbering>
 </file>
 
 <file path=word/styles.xml><?xml version="1.0" encoding="utf-8"?>
-<w:styles xmlns:mc="http://schemas.openxmlformats.org/markup-compatibility/2006" xmlns:r="http://schemas.openxmlformats.org/officeDocument/2006/relationships" xmlns:w="http://schemas.openxmlformats.org/wordprocessingml/2006/main" xmlns:w14="http://schemas.microsoft.com/office/word/2010/wordml" xmlns:w15="http://schemas.microsoft.com/office/word/2012/wordml" xmlns:w16se="http://schemas.microsoft.com/office/word/2015/wordml/symex" mc:Ignorable="w14 w15 w16se">
+<w:styles xmlns:mc="http://schemas.openxmlformats.org/markup-compatibility/2006" xmlns:r="http://schemas.openxmlformats.org/officeDocument/2006/relationships" xmlns:w="http://schemas.openxmlformats.org/wordprocessingml/2006/main" xmlns:w14="http://schemas.microsoft.com/office/word/2010/wordml" xmlns:w15="http://schemas.microsoft.com/office/word/2012/wordml" xmlns:w16cex="http://schemas.microsoft.com/office/word/2018/wordml/cex" xmlns:w16cid="http://schemas.microsoft.com/office/word/2016/wordml/cid" xmlns:w16="http://schemas.microsoft.com/office/word/2018/wordml" xmlns:w16du="http://schemas.microsoft.com/office/word/2023/wordml/word16du" xmlns:w16sdtdh="http://schemas.microsoft.com/office/word/2020/wordml/sdtdatahash" xmlns:w16se="http://schemas.microsoft.com/office/word/2015/wordml/symex" mc:Ignorable="w14 w15 w16se w16cid w16 w16cex w16sdtdh w16du">
   <w:docDefaults>
     <w:rPrDefault>
       <w:rPr>
@@ -7083,7 +8586,7 @@
       </w:pPr>
     </w:pPrDefault>
   </w:docDefaults>
-  <w:latentStyles w:defLockedState="0" w:defUIPriority="99" w:defSemiHidden="0" w:defUnhideWhenUsed="0" w:defQFormat="0" w:count="371">
+  <w:latentStyles w:defLockedState="0" w:defUIPriority="99" w:defSemiHidden="0" w:defUnhideWhenUsed="0" w:defQFormat="0" w:count="376">
     <w:lsdException w:name="Normal" w:uiPriority="0" w:qFormat="1"/>
     <w:lsdException w:name="heading 1" w:uiPriority="9" w:qFormat="1"/>
     <w:lsdException w:name="heading 2" w:semiHidden="1" w:uiPriority="9" w:unhideWhenUsed="1" w:qFormat="1"/>
@@ -7455,10 +8958,16 @@
     <w:lsdException w:name="List Table 5 Dark Accent 6" w:uiPriority="50"/>
     <w:lsdException w:name="List Table 6 Colorful Accent 6" w:uiPriority="51"/>
     <w:lsdException w:name="List Table 7 Colorful Accent 6" w:uiPriority="52"/>
+    <w:lsdException w:name="Mention" w:semiHidden="1" w:unhideWhenUsed="1"/>
+    <w:lsdException w:name="Smart Hyperlink" w:semiHidden="1" w:unhideWhenUsed="1"/>
+    <w:lsdException w:name="Hashtag" w:semiHidden="1" w:unhideWhenUsed="1"/>
+    <w:lsdException w:name="Unresolved Mention" w:semiHidden="1" w:unhideWhenUsed="1"/>
+    <w:lsdException w:name="Smart Link" w:semiHidden="1" w:unhideWhenUsed="1"/>
   </w:latentStyles>
   <w:style w:type="paragraph" w:default="1" w:styleId="Normal">
     <w:name w:val="Normal"/>
     <w:qFormat/>
+    <w:rsid w:val="00CD677C"/>
   </w:style>
   <w:style w:type="paragraph" w:styleId="Ttulo1">
     <w:name w:val="heading 1"/>

</xml_diff>